<commit_message>
including changes to docx
</commit_message>
<xml_diff>
--- a/Relatorio_WeWork.docx
+++ b/Relatorio_WeWork.docx
@@ -1,6 +1,6 @@
 
 <file path=word/document.xml><?xml version="1.0" encoding="utf-8"?>
-<w:document xmlns:wpc="http://schemas.microsoft.com/office/word/2010/wordprocessingCanvas" xmlns:cx="http://schemas.microsoft.com/office/drawing/2014/chartex" xmlns:cx1="http://schemas.microsoft.com/office/drawing/2015/9/8/chartex" xmlns:cx2="http://schemas.microsoft.com/office/drawing/2015/10/21/chartex" xmlns:cx3="http://schemas.microsoft.com/office/drawing/2016/5/9/chartex" xmlns:cx4="http://schemas.microsoft.com/office/drawing/2016/5/10/chartex" xmlns:cx5="http://schemas.microsoft.com/office/drawing/2016/5/11/chartex" xmlns:cx6="http://schemas.microsoft.com/office/drawing/2016/5/12/chartex" xmlns:cx7="http://schemas.microsoft.com/office/drawing/2016/5/13/chartex" xmlns:cx8="http://schemas.microsoft.com/office/drawing/2016/5/14/chartex" xmlns:mc="http://schemas.openxmlformats.org/markup-compatibility/2006" xmlns:aink="http://schemas.microsoft.com/office/drawing/2016/ink" xmlns:am3d="http://schemas.microsoft.com/office/drawing/2017/model3d" xmlns:o="urn:schemas-microsoft-com:office:office" xmlns:r="http://schemas.openxmlformats.org/officeDocument/2006/relationships" xmlns:m="http://schemas.openxmlformats.org/officeDocument/2006/math" xmlns:v="urn:schemas-microsoft-com:vml" xmlns:wp14="http://schemas.microsoft.com/office/word/2010/wordprocessingDrawing" xmlns:wp="http://schemas.openxmlformats.org/drawingml/2006/wordprocessingDrawing" xmlns:w10="urn:schemas-microsoft-com:office:word" xmlns:w="http://schemas.openxmlformats.org/wordprocessingml/2006/main" xmlns:w14="http://schemas.microsoft.com/office/word/2010/wordml" xmlns:w15="http://schemas.microsoft.com/office/word/2012/wordml" xmlns:w16cex="http://schemas.microsoft.com/office/word/2018/wordml/cex" xmlns:w16cid="http://schemas.microsoft.com/office/word/2016/wordml/cid" xmlns:w16="http://schemas.microsoft.com/office/word/2018/wordml" xmlns:w16se="http://schemas.microsoft.com/office/word/2015/wordml/symex" xmlns:wpg="http://schemas.microsoft.com/office/word/2010/wordprocessingGroup" xmlns:wpi="http://schemas.microsoft.com/office/word/2010/wordprocessingInk" xmlns:wne="http://schemas.microsoft.com/office/word/2006/wordml" xmlns:wps="http://schemas.microsoft.com/office/word/2010/wordprocessingShape" mc:Ignorable="w14 w15 w16se w16cid w16 w16cex wp14">
+<w:document xmlns:wpc="http://schemas.microsoft.com/office/word/2010/wordprocessingCanvas" xmlns:cx="http://schemas.microsoft.com/office/drawing/2014/chartex" xmlns:cx1="http://schemas.microsoft.com/office/drawing/2015/9/8/chartex" xmlns:cx2="http://schemas.microsoft.com/office/drawing/2015/10/21/chartex" xmlns:cx3="http://schemas.microsoft.com/office/drawing/2016/5/9/chartex" xmlns:cx4="http://schemas.microsoft.com/office/drawing/2016/5/10/chartex" xmlns:cx5="http://schemas.microsoft.com/office/drawing/2016/5/11/chartex" xmlns:cx6="http://schemas.microsoft.com/office/drawing/2016/5/12/chartex" xmlns:cx7="http://schemas.microsoft.com/office/drawing/2016/5/13/chartex" xmlns:cx8="http://schemas.microsoft.com/office/drawing/2016/5/14/chartex" xmlns:mc="http://schemas.openxmlformats.org/markup-compatibility/2006" xmlns:aink="http://schemas.microsoft.com/office/drawing/2016/ink" xmlns:am3d="http://schemas.microsoft.com/office/drawing/2017/model3d" xmlns:o="urn:schemas-microsoft-com:office:office" xmlns:r="http://schemas.openxmlformats.org/officeDocument/2006/relationships" xmlns:m="http://schemas.openxmlformats.org/officeDocument/2006/math" xmlns:v="urn:schemas-microsoft-com:vml" xmlns:wp14="http://schemas.microsoft.com/office/word/2010/wordprocessingDrawing" xmlns:wp="http://schemas.openxmlformats.org/drawingml/2006/wordprocessingDrawing" xmlns:w10="urn:schemas-microsoft-com:office:word" xmlns:w="http://schemas.openxmlformats.org/wordprocessingml/2006/main" xmlns:w14="http://schemas.microsoft.com/office/word/2010/wordml" xmlns:w15="http://schemas.microsoft.com/office/word/2012/wordml" xmlns:w16cid="http://schemas.microsoft.com/office/word/2016/wordml/cid" xmlns:w16se="http://schemas.microsoft.com/office/word/2015/wordml/symex" xmlns:wpg="http://schemas.microsoft.com/office/word/2010/wordprocessingGroup" xmlns:wpi="http://schemas.microsoft.com/office/word/2010/wordprocessingInk" xmlns:wne="http://schemas.microsoft.com/office/word/2006/wordml" xmlns:wps="http://schemas.microsoft.com/office/word/2010/wordprocessingShape" mc:Ignorable="w14 w15 w16se w16cid wp14">
   <w:body>
     <w:p>
       <w:pPr>
@@ -374,7 +374,6 @@
           <w:lang w:eastAsia="pt-BR"/>
         </w:rPr>
       </w:pPr>
-      <w:proofErr w:type="spellStart"/>
       <w:r>
         <w:rPr>
           <w:rFonts w:ascii="Palatino Linotype" w:eastAsia="Times New Roman" w:hAnsi="Palatino Linotype" w:cs="Times New Roman"/>
@@ -391,17 +390,7 @@
           <w:szCs w:val="28"/>
           <w:lang w:eastAsia="pt-BR"/>
         </w:rPr>
-        <w:t>Daniel</w:t>
-      </w:r>
-      <w:proofErr w:type="spellEnd"/>
-      <w:r>
-        <w:rPr>
-          <w:rFonts w:ascii="Palatino Linotype" w:eastAsia="Times New Roman" w:hAnsi="Palatino Linotype" w:cs="Times New Roman"/>
-          <w:sz w:val="28"/>
-          <w:szCs w:val="28"/>
-          <w:lang w:eastAsia="pt-BR"/>
-        </w:rPr>
-        <w:t xml:space="preserve"> Callegari</w:t>
+        <w:t>Daniel Callegari</w:t>
       </w:r>
     </w:p>
     <w:p>
@@ -444,17 +433,8 @@
           <w:rFonts w:ascii="Palatino Linotype" w:eastAsia="Times New Roman" w:hAnsi="Palatino Linotype" w:cs="Times New Roman"/>
           <w:lang w:eastAsia="pt-BR"/>
         </w:rPr>
-        <w:t xml:space="preserve">Rafael Dias </w:t>
+        <w:t>Rafael Dias Puhl</w:t>
       </w:r>
-      <w:proofErr w:type="spellStart"/>
-      <w:r>
-        <w:rPr>
-          <w:rFonts w:ascii="Palatino Linotype" w:eastAsia="Times New Roman" w:hAnsi="Palatino Linotype" w:cs="Times New Roman"/>
-          <w:lang w:eastAsia="pt-BR"/>
-        </w:rPr>
-        <w:t>Puhl</w:t>
-      </w:r>
-      <w:proofErr w:type="spellEnd"/>
       <w:r>
         <w:t xml:space="preserve"> – </w:t>
       </w:r>
@@ -569,50 +549,33 @@
           <w:rFonts w:ascii="Palatino Linotype" w:eastAsia="Times New Roman" w:hAnsi="Palatino Linotype" w:cs="Times New Roman"/>
           <w:lang w:eastAsia="pt-BR"/>
         </w:rPr>
-        <w:t>[</w:t>
-      </w:r>
-      <w:proofErr w:type="spellStart"/>
-      <w:r>
-        <w:rPr>
-          <w:rFonts w:ascii="Palatino Linotype" w:eastAsia="Times New Roman" w:hAnsi="Palatino Linotype" w:cs="Times New Roman"/>
-          <w:lang w:eastAsia="pt-BR"/>
-        </w:rPr>
-        <w:t>Seu_nome</w:t>
-      </w:r>
-      <w:proofErr w:type="spellEnd"/>
-      <w:r>
-        <w:rPr>
-          <w:rFonts w:ascii="Palatino Linotype" w:eastAsia="Times New Roman" w:hAnsi="Palatino Linotype" w:cs="Times New Roman"/>
-          <w:lang w:eastAsia="pt-BR"/>
-        </w:rPr>
-        <w:t>] –</w:t>
+        <w:t>Wendell de Lacerda Vieira</w:t>
       </w:r>
       <w:r>
         <w:rPr>
+          <w:rFonts w:ascii="Palatino Linotype" w:eastAsia="Times New Roman" w:hAnsi="Palatino Linotype" w:cs="Times New Roman"/>
+          <w:lang w:eastAsia="pt-BR"/>
+        </w:rPr>
+        <w:t xml:space="preserve"> –</w:t>
+      </w:r>
+      <w:r>
+        <w:rPr>
           <w:rStyle w:val="Hyperlink"/>
           <w:rFonts w:ascii="Palatino Linotype" w:eastAsia="Times New Roman" w:hAnsi="Palatino Linotype" w:cs="Times New Roman"/>
           <w:lang w:eastAsia="pt-BR"/>
         </w:rPr>
-        <w:t xml:space="preserve"> [</w:t>
+        <w:t xml:space="preserve"> </w:t>
       </w:r>
-      <w:proofErr w:type="spellStart"/>
       <w:r>
         <w:rPr>
           <w:rStyle w:val="Hyperlink"/>
           <w:rFonts w:ascii="Palatino Linotype" w:eastAsia="Times New Roman" w:hAnsi="Palatino Linotype" w:cs="Times New Roman"/>
           <w:lang w:eastAsia="pt-BR"/>
         </w:rPr>
-        <w:t>email</w:t>
+        <w:t>wendell.vieira@edu.pucrs.br</w:t>
       </w:r>
-      <w:proofErr w:type="spellEnd"/>
-      <w:r>
-        <w:rPr>
-          <w:rStyle w:val="Hyperlink"/>
-          <w:rFonts w:ascii="Palatino Linotype" w:eastAsia="Times New Roman" w:hAnsi="Palatino Linotype" w:cs="Times New Roman"/>
-          <w:lang w:eastAsia="pt-BR"/>
-        </w:rPr>
-        <w:t>]</w:t>
-      </w:r>
+      <w:bookmarkStart w:id="0" w:name="_GoBack"/>
+      <w:bookmarkEnd w:id="0"/>
     </w:p>
     <w:p>
       <w:pPr>
@@ -649,10 +612,14 @@
           <w:szCs w:val="20"/>
           <w:lang w:eastAsia="pt-BR"/>
         </w:rPr>
-        <w:t xml:space="preserve">Trabalho 1 – Prática com </w:t>
+        <w:t>Trabalho 1 – Prática com Git em Times</w:t>
       </w:r>
-      <w:proofErr w:type="spellStart"/>
-      <w:r>
+    </w:p>
+    <w:p>
+      <w:pPr>
+        <w:spacing w:line="192" w:lineRule="auto"/>
+        <w:contextualSpacing/>
+        <w:jc w:val="center"/>
         <w:rPr>
           <w:rFonts w:ascii="Palatino Linotype" w:eastAsia="Times New Roman" w:hAnsi="Palatino Linotype" w:cs="Times New Roman"/>
           <w:b/>
@@ -660,104 +627,20 @@
           <w:szCs w:val="20"/>
           <w:lang w:eastAsia="pt-BR"/>
         </w:rPr>
-        <w:t>Git</w:t>
-      </w:r>
-      <w:proofErr w:type="spellEnd"/>
-      <w:r>
-        <w:rPr>
-          <w:rFonts w:ascii="Palatino Linotype" w:eastAsia="Times New Roman" w:hAnsi="Palatino Linotype" w:cs="Times New Roman"/>
-          <w:b/>
-          <w:sz w:val="20"/>
-          <w:szCs w:val="20"/>
-          <w:lang w:eastAsia="pt-BR"/>
-        </w:rPr>
-        <w:t xml:space="preserve"> em Times</w:t>
-      </w:r>
-    </w:p>
-    <w:p>
-      <w:pPr>
-        <w:spacing w:line="192" w:lineRule="auto"/>
-        <w:contextualSpacing/>
-        <w:jc w:val="center"/>
-        <w:rPr>
-          <w:rFonts w:ascii="Palatino Linotype" w:eastAsia="Times New Roman" w:hAnsi="Palatino Linotype" w:cs="Times New Roman"/>
-          <w:b/>
-          <w:sz w:val="20"/>
-          <w:szCs w:val="20"/>
-          <w:lang w:eastAsia="pt-BR"/>
-        </w:rPr>
-      </w:pPr>
-      <w:r>
-        <w:rPr>
-          <w:rFonts w:ascii="Palatino Linotype" w:eastAsia="Times New Roman" w:hAnsi="Palatino Linotype" w:cs="Times New Roman"/>
-          <w:b/>
-          <w:sz w:val="20"/>
-          <w:szCs w:val="20"/>
-          <w:lang w:eastAsia="pt-BR"/>
-        </w:rPr>
-        <w:fldChar w:fldCharType="begin"/>
-      </w:r>
-      <w:r>
-        <w:rPr>
-          <w:rFonts w:ascii="Palatino Linotype" w:eastAsia="Times New Roman" w:hAnsi="Palatino Linotype" w:cs="Times New Roman"/>
-          <w:b/>
-          <w:sz w:val="20"/>
-          <w:szCs w:val="20"/>
-          <w:lang w:eastAsia="pt-BR"/>
-        </w:rPr>
-        <w:instrText xml:space="preserve"> HYPERLINK "</w:instrText>
-      </w:r>
-      <w:r>
-        <w:rPr>
-          <w:rFonts w:ascii="Palatino Linotype" w:eastAsia="Times New Roman" w:hAnsi="Palatino Linotype" w:cs="Times New Roman"/>
-          <w:b/>
-          <w:sz w:val="20"/>
-          <w:szCs w:val="20"/>
-          <w:lang w:eastAsia="pt-BR"/>
-        </w:rPr>
-        <w:instrText>https://github.com/pucrs-gcs-2020-1/trabalho1-20201-we_work</w:instrText>
-      </w:r>
-      <w:r>
-        <w:rPr>
-          <w:rFonts w:ascii="Palatino Linotype" w:eastAsia="Times New Roman" w:hAnsi="Palatino Linotype" w:cs="Times New Roman"/>
-          <w:b/>
-          <w:sz w:val="20"/>
-          <w:szCs w:val="20"/>
-          <w:lang w:eastAsia="pt-BR"/>
-        </w:rPr>
-        <w:instrText xml:space="preserve">" </w:instrText>
-      </w:r>
-      <w:r>
-        <w:rPr>
-          <w:rFonts w:ascii="Palatino Linotype" w:eastAsia="Times New Roman" w:hAnsi="Palatino Linotype" w:cs="Times New Roman"/>
-          <w:b/>
-          <w:sz w:val="20"/>
-          <w:szCs w:val="20"/>
-          <w:lang w:eastAsia="pt-BR"/>
-        </w:rPr>
-        <w:fldChar w:fldCharType="separate"/>
-      </w:r>
-      <w:r>
-        <w:rPr>
-          <w:rStyle w:val="Hyperlink"/>
-          <w:rFonts w:ascii="Palatino Linotype" w:eastAsia="Times New Roman" w:hAnsi="Palatino Linotype" w:cs="Times New Roman"/>
-          <w:b/>
-          <w:sz w:val="20"/>
-          <w:szCs w:val="20"/>
-          <w:lang w:eastAsia="pt-BR"/>
-        </w:rPr>
-        <w:t>https://github.com/pucrs-gcs-2020-1/trabalho1-20201-we_work</w:t>
-      </w:r>
-      <w:r>
-        <w:rPr>
-          <w:rFonts w:ascii="Palatino Linotype" w:eastAsia="Times New Roman" w:hAnsi="Palatino Linotype" w:cs="Times New Roman"/>
-          <w:b/>
-          <w:sz w:val="20"/>
-          <w:szCs w:val="20"/>
-          <w:lang w:eastAsia="pt-BR"/>
-        </w:rPr>
-        <w:fldChar w:fldCharType="end"/>
-      </w:r>
+      </w:pPr>
+      <w:hyperlink r:id="rId10" w:history="1">
+        <w:r>
+          <w:rPr>
+            <w:rStyle w:val="Hyperlink"/>
+            <w:rFonts w:ascii="Palatino Linotype" w:eastAsia="Times New Roman" w:hAnsi="Palatino Linotype" w:cs="Times New Roman"/>
+            <w:b/>
+            <w:sz w:val="20"/>
+            <w:szCs w:val="20"/>
+            <w:lang w:eastAsia="pt-BR"/>
+          </w:rPr>
+          <w:t>https://github.com/pucrs-gcs-2020-1/trabalho1-20201-we_work</w:t>
+        </w:r>
+      </w:hyperlink>
     </w:p>
     <w:p>
       <w:pPr>
@@ -1095,7 +978,6 @@
           <w:szCs w:val="24"/>
           <w:lang w:eastAsia="pt-BR"/>
         </w:rPr>
-        <w:lastRenderedPageBreak/>
         <w:t>Descrição do fluxo de trabalho</w:t>
       </w:r>
     </w:p>
@@ -1147,27 +1029,8 @@
           <w:bCs/>
           <w:lang w:eastAsia="pt-BR"/>
         </w:rPr>
-        <w:t xml:space="preserve">Este trabalho consiste em apresentar uma das diversas formas de trabalhar em desenvolvimento de aplicações, utilizando ferramentas de versionamento, neste caso foi utilizado a estrutura de comandos do </w:t>
+        <w:t>Este trabalho consiste em apresentar uma das diversas formas de trabalhar em desenvolvimento de aplicações, utilizando ferramentas de versionamento, neste caso foi utilizado a estrutura de comandos do Git, vistas em aula, em conjunto com um repositório do GitHub, o trabalho fora desenvolvido em conjunto a uma equipe de 10 alunos, utilizamos o processo de “</w:t>
       </w:r>
-      <w:proofErr w:type="spellStart"/>
-      <w:r>
-        <w:rPr>
-          <w:rFonts w:ascii="Palatino Linotype" w:eastAsia="Times New Roman" w:hAnsi="Palatino Linotype" w:cs="Times New Roman"/>
-          <w:bCs/>
-          <w:lang w:eastAsia="pt-BR"/>
-        </w:rPr>
-        <w:t>Git</w:t>
-      </w:r>
-      <w:proofErr w:type="spellEnd"/>
-      <w:r>
-        <w:rPr>
-          <w:rFonts w:ascii="Palatino Linotype" w:eastAsia="Times New Roman" w:hAnsi="Palatino Linotype" w:cs="Times New Roman"/>
-          <w:bCs/>
-          <w:lang w:eastAsia="pt-BR"/>
-        </w:rPr>
-        <w:t>, vistas em aula, em conjunto com um repositório do GitHub, o trabalho fora desenvolvido em conjunto a uma equipe de 10 alunos, utilizamos o processo de “</w:t>
-      </w:r>
-      <w:proofErr w:type="spellStart"/>
       <w:r>
         <w:rPr>
           <w:rFonts w:ascii="Palatino Linotype" w:eastAsia="Times New Roman" w:hAnsi="Palatino Linotype" w:cs="Times New Roman"/>
@@ -1176,9 +1039,40 @@
           <w:iCs/>
           <w:lang w:eastAsia="pt-BR"/>
         </w:rPr>
-        <w:t>branching</w:t>
+        <w:t xml:space="preserve">branching”(fluxo de trabalho) </w:t>
       </w:r>
-      <w:proofErr w:type="spellEnd"/>
+      <w:r>
+        <w:rPr>
+          <w:rFonts w:ascii="Palatino Linotype" w:eastAsia="Times New Roman" w:hAnsi="Palatino Linotype" w:cs="Times New Roman"/>
+          <w:bCs/>
+          <w:lang w:eastAsia="pt-BR"/>
+        </w:rPr>
+        <w:t xml:space="preserve">utilizando dois ramos principais: </w:t>
+      </w:r>
+      <w:r>
+        <w:rPr>
+          <w:rFonts w:ascii="Palatino Linotype" w:eastAsia="Times New Roman" w:hAnsi="Palatino Linotype" w:cs="Times New Roman"/>
+          <w:b/>
+          <w:lang w:eastAsia="pt-BR"/>
+        </w:rPr>
+        <w:t xml:space="preserve">Master e Develop, </w:t>
+      </w:r>
+      <w:r>
+        <w:rPr>
+          <w:rFonts w:ascii="Palatino Linotype" w:eastAsia="Times New Roman" w:hAnsi="Palatino Linotype" w:cs="Times New Roman"/>
+          <w:bCs/>
+          <w:lang w:eastAsia="pt-BR"/>
+        </w:rPr>
+        <w:t xml:space="preserve">sendo que o ramo Master foi compartilhado com o professor da disciplina, e utilizado para os ajustes finais, o ramo Develop foi o ramo destinado ao recebimento de todas as branchs prontas, conforme cada colega se responsabilizava por construir parte do projeto, por meio das tarefas atribuídas a cada branch independente, na sua conclusão o </w:t>
+      </w:r>
+      <w:r>
+        <w:rPr>
+          <w:rFonts w:ascii="Palatino Linotype" w:eastAsia="Times New Roman" w:hAnsi="Palatino Linotype" w:cs="Times New Roman"/>
+          <w:bCs/>
+          <w:lang w:eastAsia="pt-BR"/>
+        </w:rPr>
+        <w:t xml:space="preserve">aluno informava para que o </w:t>
+      </w:r>
       <w:r>
         <w:rPr>
           <w:rFonts w:ascii="Palatino Linotype" w:eastAsia="Times New Roman" w:hAnsi="Palatino Linotype" w:cs="Times New Roman"/>
@@ -1187,120 +1081,6 @@
           <w:iCs/>
           <w:lang w:eastAsia="pt-BR"/>
         </w:rPr>
-        <w:t xml:space="preserve">”(fluxo de trabalho) </w:t>
-      </w:r>
-      <w:r>
-        <w:rPr>
-          <w:rFonts w:ascii="Palatino Linotype" w:eastAsia="Times New Roman" w:hAnsi="Palatino Linotype" w:cs="Times New Roman"/>
-          <w:bCs/>
-          <w:lang w:eastAsia="pt-BR"/>
-        </w:rPr>
-        <w:t xml:space="preserve">utilizando dois ramos principais: </w:t>
-      </w:r>
-      <w:r>
-        <w:rPr>
-          <w:rFonts w:ascii="Palatino Linotype" w:eastAsia="Times New Roman" w:hAnsi="Palatino Linotype" w:cs="Times New Roman"/>
-          <w:b/>
-          <w:lang w:eastAsia="pt-BR"/>
-        </w:rPr>
-        <w:t xml:space="preserve">Master e </w:t>
-      </w:r>
-      <w:proofErr w:type="spellStart"/>
-      <w:r>
-        <w:rPr>
-          <w:rFonts w:ascii="Palatino Linotype" w:eastAsia="Times New Roman" w:hAnsi="Palatino Linotype" w:cs="Times New Roman"/>
-          <w:b/>
-          <w:lang w:eastAsia="pt-BR"/>
-        </w:rPr>
-        <w:t>Develop</w:t>
-      </w:r>
-      <w:proofErr w:type="spellEnd"/>
-      <w:r>
-        <w:rPr>
-          <w:rFonts w:ascii="Palatino Linotype" w:eastAsia="Times New Roman" w:hAnsi="Palatino Linotype" w:cs="Times New Roman"/>
-          <w:b/>
-          <w:lang w:eastAsia="pt-BR"/>
-        </w:rPr>
-        <w:t xml:space="preserve">, </w:t>
-      </w:r>
-      <w:r>
-        <w:rPr>
-          <w:rFonts w:ascii="Palatino Linotype" w:eastAsia="Times New Roman" w:hAnsi="Palatino Linotype" w:cs="Times New Roman"/>
-          <w:bCs/>
-          <w:lang w:eastAsia="pt-BR"/>
-        </w:rPr>
-        <w:t xml:space="preserve">sendo que o ramo Master foi compartilhado com o professor da disciplina, e utilizado para os ajustes finais, o ramo </w:t>
-      </w:r>
-      <w:proofErr w:type="spellStart"/>
-      <w:r>
-        <w:rPr>
-          <w:rFonts w:ascii="Palatino Linotype" w:eastAsia="Times New Roman" w:hAnsi="Palatino Linotype" w:cs="Times New Roman"/>
-          <w:bCs/>
-          <w:lang w:eastAsia="pt-BR"/>
-        </w:rPr>
-        <w:t>Develop</w:t>
-      </w:r>
-      <w:proofErr w:type="spellEnd"/>
-      <w:r>
-        <w:rPr>
-          <w:rFonts w:ascii="Palatino Linotype" w:eastAsia="Times New Roman" w:hAnsi="Palatino Linotype" w:cs="Times New Roman"/>
-          <w:bCs/>
-          <w:lang w:eastAsia="pt-BR"/>
-        </w:rPr>
-        <w:t xml:space="preserve"> foi o ramo destinado ao recebimento de todas as </w:t>
-      </w:r>
-      <w:proofErr w:type="spellStart"/>
-      <w:r>
-        <w:rPr>
-          <w:rFonts w:ascii="Palatino Linotype" w:eastAsia="Times New Roman" w:hAnsi="Palatino Linotype" w:cs="Times New Roman"/>
-          <w:bCs/>
-          <w:lang w:eastAsia="pt-BR"/>
-        </w:rPr>
-        <w:t>branchs</w:t>
-      </w:r>
-      <w:proofErr w:type="spellEnd"/>
-      <w:r>
-        <w:rPr>
-          <w:rFonts w:ascii="Palatino Linotype" w:eastAsia="Times New Roman" w:hAnsi="Palatino Linotype" w:cs="Times New Roman"/>
-          <w:bCs/>
-          <w:lang w:eastAsia="pt-BR"/>
-        </w:rPr>
-        <w:t xml:space="preserve"> prontas, conforme cada colega se responsabilizava por construir parte do projeto, por meio das tarefas atribuídas a cada </w:t>
-      </w:r>
-      <w:proofErr w:type="spellStart"/>
-      <w:r>
-        <w:rPr>
-          <w:rFonts w:ascii="Palatino Linotype" w:eastAsia="Times New Roman" w:hAnsi="Palatino Linotype" w:cs="Times New Roman"/>
-          <w:bCs/>
-          <w:lang w:eastAsia="pt-BR"/>
-        </w:rPr>
-        <w:t>branch</w:t>
-      </w:r>
-      <w:proofErr w:type="spellEnd"/>
-      <w:r>
-        <w:rPr>
-          <w:rFonts w:ascii="Palatino Linotype" w:eastAsia="Times New Roman" w:hAnsi="Palatino Linotype" w:cs="Times New Roman"/>
-          <w:bCs/>
-          <w:lang w:eastAsia="pt-BR"/>
-        </w:rPr>
-        <w:t xml:space="preserve"> independente, na sua conclusão o </w:t>
-      </w:r>
-      <w:r>
-        <w:rPr>
-          <w:rFonts w:ascii="Palatino Linotype" w:eastAsia="Times New Roman" w:hAnsi="Palatino Linotype" w:cs="Times New Roman"/>
-          <w:bCs/>
-          <w:lang w:eastAsia="pt-BR"/>
-        </w:rPr>
-        <w:t xml:space="preserve">aluno informava para que o </w:t>
-      </w:r>
-      <w:r>
-        <w:rPr>
-          <w:rFonts w:ascii="Palatino Linotype" w:eastAsia="Times New Roman" w:hAnsi="Palatino Linotype" w:cs="Times New Roman"/>
-          <w:bCs/>
-          <w:i/>
-          <w:iCs/>
-          <w:lang w:eastAsia="pt-BR"/>
-        </w:rPr>
         <w:t>merge</w:t>
       </w:r>
       <w:r>
@@ -1309,41 +1089,7 @@
           <w:bCs/>
           <w:lang w:eastAsia="pt-BR"/>
         </w:rPr>
-        <w:t xml:space="preserve"> </w:t>
-      </w:r>
-      <w:r>
-        <w:rPr>
-          <w:rFonts w:ascii="Palatino Linotype" w:eastAsia="Times New Roman" w:hAnsi="Palatino Linotype" w:cs="Times New Roman"/>
-          <w:bCs/>
-          <w:lang w:eastAsia="pt-BR"/>
-        </w:rPr>
-        <w:t>(união ao ramo central)</w:t>
-      </w:r>
-      <w:r>
-        <w:rPr>
-          <w:rFonts w:ascii="Palatino Linotype" w:eastAsia="Times New Roman" w:hAnsi="Palatino Linotype" w:cs="Times New Roman"/>
-          <w:bCs/>
-          <w:lang w:eastAsia="pt-BR"/>
-        </w:rPr>
-        <w:t xml:space="preserve"> fosse realizado, desta forma foi  configurado dois colegas com credenciais de administrador, para que o controle dos merges fosse de certa forma organizado para que cada ramo tivessem poucos problemas de relacionamento entre as </w:t>
-      </w:r>
-      <w:proofErr w:type="spellStart"/>
-      <w:r>
-        <w:rPr>
-          <w:rFonts w:ascii="Palatino Linotype" w:eastAsia="Times New Roman" w:hAnsi="Palatino Linotype" w:cs="Times New Roman"/>
-          <w:bCs/>
-          <w:lang w:eastAsia="pt-BR"/>
-        </w:rPr>
-        <w:t>branchs</w:t>
-      </w:r>
-      <w:proofErr w:type="spellEnd"/>
-      <w:r>
-        <w:rPr>
-          <w:rFonts w:ascii="Palatino Linotype" w:eastAsia="Times New Roman" w:hAnsi="Palatino Linotype" w:cs="Times New Roman"/>
-          <w:bCs/>
-          <w:lang w:eastAsia="pt-BR"/>
-        </w:rPr>
-        <w:t>, conforme a fig. 1.</w:t>
+        <w:t xml:space="preserve"> (união ao ramo central) fosse realizado, desta forma foi  configurado dois colegas com credenciais de administrador, para que o controle dos merges fosse de certa forma organizado para que cada ramo tivessem poucos problemas de relacionamento entre as branchs, conforme a fig. 1.</w:t>
       </w:r>
     </w:p>
     <w:p>
@@ -1386,7 +1132,7 @@
                     <pic:cNvPicPr/>
                   </pic:nvPicPr>
                   <pic:blipFill>
-                    <a:blip r:embed="rId10" cstate="print">
+                    <a:blip r:embed="rId11" cstate="print">
                       <a:extLst>
                         <a:ext uri="{28A0092B-C50C-407E-A947-70E740481C1C}">
                           <a14:useLocalDpi xmlns:a14="http://schemas.microsoft.com/office/drawing/2010/main" val="0"/>
@@ -1626,151 +1372,7 @@
           <w:bCs/>
           <w:lang w:eastAsia="pt-BR"/>
         </w:rPr>
-        <w:t xml:space="preserve">i configurado cada requisito do trabalho com </w:t>
-      </w:r>
-      <w:proofErr w:type="spellStart"/>
-      <w:r>
-        <w:rPr>
-          <w:rFonts w:ascii="Palatino Linotype" w:eastAsia="Times New Roman" w:hAnsi="Palatino Linotype" w:cs="Times New Roman"/>
-          <w:bCs/>
-          <w:lang w:eastAsia="pt-BR"/>
-        </w:rPr>
-        <w:t>tags</w:t>
-      </w:r>
-      <w:proofErr w:type="spellEnd"/>
-      <w:r>
-        <w:rPr>
-          <w:rFonts w:ascii="Palatino Linotype" w:eastAsia="Times New Roman" w:hAnsi="Palatino Linotype" w:cs="Times New Roman"/>
-          <w:bCs/>
-          <w:lang w:eastAsia="pt-BR"/>
-        </w:rPr>
-        <w:t xml:space="preserve"> no GitHub, no item “</w:t>
-      </w:r>
-      <w:proofErr w:type="spellStart"/>
-      <w:r>
-        <w:rPr>
-          <w:rFonts w:ascii="Palatino Linotype" w:eastAsia="Times New Roman" w:hAnsi="Palatino Linotype" w:cs="Times New Roman"/>
-          <w:bCs/>
-          <w:lang w:eastAsia="pt-BR"/>
-        </w:rPr>
-        <w:t>projects</w:t>
-      </w:r>
-      <w:proofErr w:type="spellEnd"/>
-      <w:r>
-        <w:rPr>
-          <w:rFonts w:ascii="Palatino Linotype" w:eastAsia="Times New Roman" w:hAnsi="Palatino Linotype" w:cs="Times New Roman"/>
-          <w:bCs/>
-          <w:lang w:eastAsia="pt-BR"/>
-        </w:rPr>
-        <w:t xml:space="preserve">”, ao abrir uma tarefa com a </w:t>
-      </w:r>
-      <w:proofErr w:type="spellStart"/>
-      <w:r>
-        <w:rPr>
-          <w:rFonts w:ascii="Palatino Linotype" w:eastAsia="Times New Roman" w:hAnsi="Palatino Linotype" w:cs="Times New Roman"/>
-          <w:bCs/>
-          <w:lang w:eastAsia="pt-BR"/>
-        </w:rPr>
-        <w:t>tag</w:t>
-      </w:r>
-      <w:proofErr w:type="spellEnd"/>
-      <w:r>
-        <w:rPr>
-          <w:rFonts w:ascii="Palatino Linotype" w:eastAsia="Times New Roman" w:hAnsi="Palatino Linotype" w:cs="Times New Roman"/>
-          <w:bCs/>
-          <w:lang w:eastAsia="pt-BR"/>
-        </w:rPr>
-        <w:t xml:space="preserve">, esta se tornaria a </w:t>
-      </w:r>
-      <w:proofErr w:type="spellStart"/>
-      <w:r>
-        <w:rPr>
-          <w:rFonts w:ascii="Palatino Linotype" w:eastAsia="Times New Roman" w:hAnsi="Palatino Linotype" w:cs="Times New Roman"/>
-          <w:bCs/>
-          <w:lang w:eastAsia="pt-BR"/>
-        </w:rPr>
-        <w:t>branch</w:t>
-      </w:r>
-      <w:proofErr w:type="spellEnd"/>
-      <w:r>
-        <w:rPr>
-          <w:rFonts w:ascii="Palatino Linotype" w:eastAsia="Times New Roman" w:hAnsi="Palatino Linotype" w:cs="Times New Roman"/>
-          <w:bCs/>
-          <w:lang w:eastAsia="pt-BR"/>
-        </w:rPr>
-        <w:t xml:space="preserve">, onde o aluno que estivesse desenvolvendo no momento a </w:t>
-      </w:r>
-      <w:proofErr w:type="spellStart"/>
-      <w:r>
-        <w:rPr>
-          <w:rFonts w:ascii="Palatino Linotype" w:eastAsia="Times New Roman" w:hAnsi="Palatino Linotype" w:cs="Times New Roman"/>
-          <w:bCs/>
-          <w:lang w:eastAsia="pt-BR"/>
-        </w:rPr>
-        <w:t>branch</w:t>
-      </w:r>
-      <w:proofErr w:type="spellEnd"/>
-      <w:r>
-        <w:rPr>
-          <w:rFonts w:ascii="Palatino Linotype" w:eastAsia="Times New Roman" w:hAnsi="Palatino Linotype" w:cs="Times New Roman"/>
-          <w:bCs/>
-          <w:lang w:eastAsia="pt-BR"/>
-        </w:rPr>
-        <w:t>, colocaria a tarefa entre 3 colunas, tarefa “</w:t>
-      </w:r>
-      <w:proofErr w:type="spellStart"/>
-      <w:r>
-        <w:rPr>
-          <w:rFonts w:ascii="Palatino Linotype" w:eastAsia="Times New Roman" w:hAnsi="Palatino Linotype" w:cs="Times New Roman"/>
-          <w:bCs/>
-          <w:lang w:eastAsia="pt-BR"/>
-        </w:rPr>
-        <w:t>To</w:t>
-      </w:r>
-      <w:proofErr w:type="spellEnd"/>
-      <w:r>
-        <w:rPr>
-          <w:rFonts w:ascii="Palatino Linotype" w:eastAsia="Times New Roman" w:hAnsi="Palatino Linotype" w:cs="Times New Roman"/>
-          <w:bCs/>
-          <w:lang w:eastAsia="pt-BR"/>
-        </w:rPr>
-        <w:t xml:space="preserve"> Do”, “In </w:t>
-      </w:r>
-      <w:proofErr w:type="spellStart"/>
-      <w:r>
-        <w:rPr>
-          <w:rFonts w:ascii="Palatino Linotype" w:eastAsia="Times New Roman" w:hAnsi="Palatino Linotype" w:cs="Times New Roman"/>
-          <w:bCs/>
-          <w:lang w:eastAsia="pt-BR"/>
-        </w:rPr>
-        <w:t>Progress</w:t>
-      </w:r>
-      <w:proofErr w:type="spellEnd"/>
-      <w:r>
-        <w:rPr>
-          <w:rFonts w:ascii="Palatino Linotype" w:eastAsia="Times New Roman" w:hAnsi="Palatino Linotype" w:cs="Times New Roman"/>
-          <w:bCs/>
-          <w:lang w:eastAsia="pt-BR"/>
-        </w:rPr>
-        <w:t>” e “</w:t>
-      </w:r>
-      <w:proofErr w:type="spellStart"/>
-      <w:r>
-        <w:rPr>
-          <w:rFonts w:ascii="Palatino Linotype" w:eastAsia="Times New Roman" w:hAnsi="Palatino Linotype" w:cs="Times New Roman"/>
-          <w:bCs/>
-          <w:lang w:eastAsia="pt-BR"/>
-        </w:rPr>
-        <w:t>Done</w:t>
-      </w:r>
-      <w:proofErr w:type="spellEnd"/>
-      <w:r>
-        <w:rPr>
-          <w:rFonts w:ascii="Palatino Linotype" w:eastAsia="Times New Roman" w:hAnsi="Palatino Linotype" w:cs="Times New Roman"/>
-          <w:bCs/>
-          <w:lang w:eastAsia="pt-BR"/>
-        </w:rPr>
-        <w:t>”, conforme fig. 2.</w:t>
+        <w:t>i configurado cada requisito do trabalho com tags no GitHub, no item “projects”, ao abrir uma tarefa com a tag, esta se tornaria a branch, onde o aluno que estivesse desenvolvendo no momento a branch, colocaria a tarefa entre 3 colunas, tarefa “To Do”, “In Progress” e “Done”, conforme fig. 2.</w:t>
       </w:r>
     </w:p>
     <w:p>
@@ -1799,25 +1401,7 @@
           <w:bCs/>
           <w:lang w:eastAsia="pt-BR"/>
         </w:rPr>
-        <w:t xml:space="preserve">alteração na </w:t>
-      </w:r>
-      <w:proofErr w:type="spellStart"/>
-      <w:r>
-        <w:rPr>
-          <w:rFonts w:ascii="Palatino Linotype" w:eastAsia="Times New Roman" w:hAnsi="Palatino Linotype" w:cs="Times New Roman"/>
-          <w:bCs/>
-          <w:lang w:eastAsia="pt-BR"/>
-        </w:rPr>
-        <w:t>branch</w:t>
-      </w:r>
-      <w:proofErr w:type="spellEnd"/>
-      <w:r>
-        <w:rPr>
-          <w:rFonts w:ascii="Palatino Linotype" w:eastAsia="Times New Roman" w:hAnsi="Palatino Linotype" w:cs="Times New Roman"/>
-          <w:bCs/>
-          <w:lang w:eastAsia="pt-BR"/>
-        </w:rPr>
-        <w:t>,</w:t>
+        <w:t>alteração na branch,</w:t>
       </w:r>
       <w:r>
         <w:rPr>
@@ -1827,7 +1411,6 @@
         </w:rPr>
         <w:t xml:space="preserve"> o aluno relatava os detalhes realizados no “</w:t>
       </w:r>
-      <w:proofErr w:type="spellStart"/>
       <w:r>
         <w:rPr>
           <w:rFonts w:ascii="Palatino Linotype" w:eastAsia="Times New Roman" w:hAnsi="Palatino Linotype" w:cs="Times New Roman"/>
@@ -1836,18 +1419,7 @@
           <w:iCs/>
           <w:lang w:eastAsia="pt-BR"/>
         </w:rPr>
-        <w:t>commit</w:t>
-      </w:r>
-      <w:proofErr w:type="spellEnd"/>
-      <w:r>
-        <w:rPr>
-          <w:rFonts w:ascii="Palatino Linotype" w:eastAsia="Times New Roman" w:hAnsi="Palatino Linotype" w:cs="Times New Roman"/>
-          <w:bCs/>
-          <w:i/>
-          <w:iCs/>
-          <w:lang w:eastAsia="pt-BR"/>
-        </w:rPr>
-        <w:t xml:space="preserve">”, </w:t>
+        <w:t xml:space="preserve">commit”, </w:t>
       </w:r>
       <w:r>
         <w:rPr>
@@ -1970,11 +1542,11 @@
         <w:rPr>
           <w:rFonts w:ascii="Palatino Linotype" w:eastAsia="Times New Roman" w:hAnsi="Palatino Linotype" w:cs="Times New Roman"/>
           <w:bCs/>
+          <w:noProof/>
           <w:sz w:val="18"/>
           <w:szCs w:val="18"/>
           <w:lang w:eastAsia="pt-BR"/>
         </w:rPr>
-        <w:lastRenderedPageBreak/>
         <w:drawing>
           <wp:anchor distT="0" distB="0" distL="114300" distR="114300" simplePos="0" relativeHeight="251660288" behindDoc="0" locked="0" layoutInCell="1" allowOverlap="1">
             <wp:simplePos x="0" y="0"/>
@@ -1999,7 +1571,7 @@
                     <pic:cNvPicPr/>
                   </pic:nvPicPr>
                   <pic:blipFill>
-                    <a:blip r:embed="rId11" cstate="print">
+                    <a:blip r:embed="rId12" cstate="print">
                       <a:extLst>
                         <a:ext uri="{28A0092B-C50C-407E-A947-70E740481C1C}">
                           <a14:useLocalDpi xmlns:a14="http://schemas.microsoft.com/office/drawing/2010/main" val="0"/>
@@ -2134,7 +1706,7 @@
                     <pic:cNvPicPr/>
                   </pic:nvPicPr>
                   <pic:blipFill>
-                    <a:blip r:embed="rId12" cstate="print">
+                    <a:blip r:embed="rId13" cstate="print">
                       <a:extLst>
                         <a:ext uri="{28A0092B-C50C-407E-A947-70E740481C1C}">
                           <a14:useLocalDpi xmlns:a14="http://schemas.microsoft.com/office/drawing/2010/main" val="0"/>
@@ -2288,7 +1860,6 @@
           <w:szCs w:val="24"/>
           <w:lang w:eastAsia="pt-BR"/>
         </w:rPr>
-        <w:lastRenderedPageBreak/>
         <w:t>Conclusão</w:t>
       </w:r>
     </w:p>
@@ -2320,7 +1891,12 @@
       </w:r>
     </w:p>
     <w:sectPr>
-      <w:footerReference w:type="default" r:id="rId13"/>
+      <w:headerReference w:type="even" r:id="rId14"/>
+      <w:headerReference w:type="default" r:id="rId15"/>
+      <w:footerReference w:type="even" r:id="rId16"/>
+      <w:footerReference w:type="default" r:id="rId17"/>
+      <w:headerReference w:type="first" r:id="rId18"/>
+      <w:footerReference w:type="first" r:id="rId19"/>
       <w:pgSz w:w="11906" w:h="16838"/>
       <w:pgMar w:top="978" w:right="1110" w:bottom="1440" w:left="1440" w:header="720" w:footer="272" w:gutter="0"/>
       <w:cols w:space="720"/>
@@ -2331,7 +1907,7 @@
 </file>
 
 <file path=word/endnotes.xml><?xml version="1.0" encoding="utf-8"?>
-<w:endnotes xmlns:wpc="http://schemas.microsoft.com/office/word/2010/wordprocessingCanvas" xmlns:cx="http://schemas.microsoft.com/office/drawing/2014/chartex" xmlns:cx1="http://schemas.microsoft.com/office/drawing/2015/9/8/chartex" xmlns:cx2="http://schemas.microsoft.com/office/drawing/2015/10/21/chartex" xmlns:cx3="http://schemas.microsoft.com/office/drawing/2016/5/9/chartex" xmlns:cx4="http://schemas.microsoft.com/office/drawing/2016/5/10/chartex" xmlns:cx5="http://schemas.microsoft.com/office/drawing/2016/5/11/chartex" xmlns:cx6="http://schemas.microsoft.com/office/drawing/2016/5/12/chartex" xmlns:cx7="http://schemas.microsoft.com/office/drawing/2016/5/13/chartex" xmlns:cx8="http://schemas.microsoft.com/office/drawing/2016/5/14/chartex" xmlns:mc="http://schemas.openxmlformats.org/markup-compatibility/2006" xmlns:aink="http://schemas.microsoft.com/office/drawing/2016/ink" xmlns:am3d="http://schemas.microsoft.com/office/drawing/2017/model3d" xmlns:o="urn:schemas-microsoft-com:office:office" xmlns:r="http://schemas.openxmlformats.org/officeDocument/2006/relationships" xmlns:m="http://schemas.openxmlformats.org/officeDocument/2006/math" xmlns:v="urn:schemas-microsoft-com:vml" xmlns:wp14="http://schemas.microsoft.com/office/word/2010/wordprocessingDrawing" xmlns:wp="http://schemas.openxmlformats.org/drawingml/2006/wordprocessingDrawing" xmlns:w10="urn:schemas-microsoft-com:office:word" xmlns:w="http://schemas.openxmlformats.org/wordprocessingml/2006/main" xmlns:w14="http://schemas.microsoft.com/office/word/2010/wordml" xmlns:w15="http://schemas.microsoft.com/office/word/2012/wordml" xmlns:w16cex="http://schemas.microsoft.com/office/word/2018/wordml/cex" xmlns:w16cid="http://schemas.microsoft.com/office/word/2016/wordml/cid" xmlns:w16="http://schemas.microsoft.com/office/word/2018/wordml" xmlns:w16se="http://schemas.microsoft.com/office/word/2015/wordml/symex" xmlns:wpg="http://schemas.microsoft.com/office/word/2010/wordprocessingGroup" xmlns:wpi="http://schemas.microsoft.com/office/word/2010/wordprocessingInk" xmlns:wne="http://schemas.microsoft.com/office/word/2006/wordml" xmlns:wps="http://schemas.microsoft.com/office/word/2010/wordprocessingShape" mc:Ignorable="w14 w15 w16se w16cid w16 w16cex wp14">
+<w:endnotes xmlns:wpc="http://schemas.microsoft.com/office/word/2010/wordprocessingCanvas" xmlns:cx="http://schemas.microsoft.com/office/drawing/2014/chartex" xmlns:cx1="http://schemas.microsoft.com/office/drawing/2015/9/8/chartex" xmlns:cx2="http://schemas.microsoft.com/office/drawing/2015/10/21/chartex" xmlns:cx3="http://schemas.microsoft.com/office/drawing/2016/5/9/chartex" xmlns:cx4="http://schemas.microsoft.com/office/drawing/2016/5/10/chartex" xmlns:cx5="http://schemas.microsoft.com/office/drawing/2016/5/11/chartex" xmlns:cx6="http://schemas.microsoft.com/office/drawing/2016/5/12/chartex" xmlns:cx7="http://schemas.microsoft.com/office/drawing/2016/5/13/chartex" xmlns:cx8="http://schemas.microsoft.com/office/drawing/2016/5/14/chartex" xmlns:mc="http://schemas.openxmlformats.org/markup-compatibility/2006" xmlns:aink="http://schemas.microsoft.com/office/drawing/2016/ink" xmlns:am3d="http://schemas.microsoft.com/office/drawing/2017/model3d" xmlns:o="urn:schemas-microsoft-com:office:office" xmlns:r="http://schemas.openxmlformats.org/officeDocument/2006/relationships" xmlns:m="http://schemas.openxmlformats.org/officeDocument/2006/math" xmlns:v="urn:schemas-microsoft-com:vml" xmlns:wp14="http://schemas.microsoft.com/office/word/2010/wordprocessingDrawing" xmlns:wp="http://schemas.openxmlformats.org/drawingml/2006/wordprocessingDrawing" xmlns:w10="urn:schemas-microsoft-com:office:word" xmlns:w="http://schemas.openxmlformats.org/wordprocessingml/2006/main" xmlns:w14="http://schemas.microsoft.com/office/word/2010/wordml" xmlns:w15="http://schemas.microsoft.com/office/word/2012/wordml" xmlns:w16cid="http://schemas.microsoft.com/office/word/2016/wordml/cid" xmlns:w16se="http://schemas.microsoft.com/office/word/2015/wordml/symex" xmlns:wpg="http://schemas.microsoft.com/office/word/2010/wordprocessingGroup" xmlns:wpi="http://schemas.microsoft.com/office/word/2010/wordprocessingInk" xmlns:wne="http://schemas.microsoft.com/office/word/2006/wordml" xmlns:wps="http://schemas.microsoft.com/office/word/2010/wordprocessingShape" mc:Ignorable="w14 w15 w16se w16cid wp14">
   <w:endnote w:type="separator" w:id="-1">
     <w:p>
       <w:pPr>
@@ -2363,7 +1939,17 @@
 </file>
 
 <file path=word/footer1.xml><?xml version="1.0" encoding="utf-8"?>
-<w:ftr xmlns:wpc="http://schemas.microsoft.com/office/word/2010/wordprocessingCanvas" xmlns:cx="http://schemas.microsoft.com/office/drawing/2014/chartex" xmlns:cx1="http://schemas.microsoft.com/office/drawing/2015/9/8/chartex" xmlns:cx2="http://schemas.microsoft.com/office/drawing/2015/10/21/chartex" xmlns:cx3="http://schemas.microsoft.com/office/drawing/2016/5/9/chartex" xmlns:cx4="http://schemas.microsoft.com/office/drawing/2016/5/10/chartex" xmlns:cx5="http://schemas.microsoft.com/office/drawing/2016/5/11/chartex" xmlns:cx6="http://schemas.microsoft.com/office/drawing/2016/5/12/chartex" xmlns:cx7="http://schemas.microsoft.com/office/drawing/2016/5/13/chartex" xmlns:cx8="http://schemas.microsoft.com/office/drawing/2016/5/14/chartex" xmlns:mc="http://schemas.openxmlformats.org/markup-compatibility/2006" xmlns:aink="http://schemas.microsoft.com/office/drawing/2016/ink" xmlns:am3d="http://schemas.microsoft.com/office/drawing/2017/model3d" xmlns:o="urn:schemas-microsoft-com:office:office" xmlns:r="http://schemas.openxmlformats.org/officeDocument/2006/relationships" xmlns:m="http://schemas.openxmlformats.org/officeDocument/2006/math" xmlns:v="urn:schemas-microsoft-com:vml" xmlns:wp14="http://schemas.microsoft.com/office/word/2010/wordprocessingDrawing" xmlns:wp="http://schemas.openxmlformats.org/drawingml/2006/wordprocessingDrawing" xmlns:w10="urn:schemas-microsoft-com:office:word" xmlns:w="http://schemas.openxmlformats.org/wordprocessingml/2006/main" xmlns:w14="http://schemas.microsoft.com/office/word/2010/wordml" xmlns:w15="http://schemas.microsoft.com/office/word/2012/wordml" xmlns:w16cex="http://schemas.microsoft.com/office/word/2018/wordml/cex" xmlns:w16cid="http://schemas.microsoft.com/office/word/2016/wordml/cid" xmlns:w16="http://schemas.microsoft.com/office/word/2018/wordml" xmlns:w16se="http://schemas.microsoft.com/office/word/2015/wordml/symex" xmlns:wpg="http://schemas.microsoft.com/office/word/2010/wordprocessingGroup" xmlns:wpi="http://schemas.microsoft.com/office/word/2010/wordprocessingInk" xmlns:wne="http://schemas.microsoft.com/office/word/2006/wordml" xmlns:wps="http://schemas.microsoft.com/office/word/2010/wordprocessingShape" mc:Ignorable="w14 w15 w16se w16cid w16 w16cex wp14">
+<w:ftr xmlns:wpc="http://schemas.microsoft.com/office/word/2010/wordprocessingCanvas" xmlns:cx="http://schemas.microsoft.com/office/drawing/2014/chartex" xmlns:cx1="http://schemas.microsoft.com/office/drawing/2015/9/8/chartex" xmlns:cx2="http://schemas.microsoft.com/office/drawing/2015/10/21/chartex" xmlns:cx3="http://schemas.microsoft.com/office/drawing/2016/5/9/chartex" xmlns:cx4="http://schemas.microsoft.com/office/drawing/2016/5/10/chartex" xmlns:cx5="http://schemas.microsoft.com/office/drawing/2016/5/11/chartex" xmlns:cx6="http://schemas.microsoft.com/office/drawing/2016/5/12/chartex" xmlns:cx7="http://schemas.microsoft.com/office/drawing/2016/5/13/chartex" xmlns:cx8="http://schemas.microsoft.com/office/drawing/2016/5/14/chartex" xmlns:mc="http://schemas.openxmlformats.org/markup-compatibility/2006" xmlns:aink="http://schemas.microsoft.com/office/drawing/2016/ink" xmlns:am3d="http://schemas.microsoft.com/office/drawing/2017/model3d" xmlns:o="urn:schemas-microsoft-com:office:office" xmlns:r="http://schemas.openxmlformats.org/officeDocument/2006/relationships" xmlns:m="http://schemas.openxmlformats.org/officeDocument/2006/math" xmlns:v="urn:schemas-microsoft-com:vml" xmlns:wp14="http://schemas.microsoft.com/office/word/2010/wordprocessingDrawing" xmlns:wp="http://schemas.openxmlformats.org/drawingml/2006/wordprocessingDrawing" xmlns:w10="urn:schemas-microsoft-com:office:word" xmlns:w="http://schemas.openxmlformats.org/wordprocessingml/2006/main" xmlns:w14="http://schemas.microsoft.com/office/word/2010/wordml" xmlns:w15="http://schemas.microsoft.com/office/word/2012/wordml" xmlns:w16cid="http://schemas.microsoft.com/office/word/2016/wordml/cid" xmlns:w16se="http://schemas.microsoft.com/office/word/2015/wordml/symex" xmlns:wpg="http://schemas.microsoft.com/office/word/2010/wordprocessingGroup" xmlns:wpi="http://schemas.microsoft.com/office/word/2010/wordprocessingInk" xmlns:wne="http://schemas.microsoft.com/office/word/2006/wordml" xmlns:wps="http://schemas.microsoft.com/office/word/2010/wordprocessingShape" mc:Ignorable="w14 w15 w16se w16cid wp14">
+  <w:p>
+    <w:pPr>
+      <w:pStyle w:val="Footer"/>
+    </w:pPr>
+  </w:p>
+</w:ftr>
+</file>
+
+<file path=word/footer2.xml><?xml version="1.0" encoding="utf-8"?>
+<w:ftr xmlns:wpc="http://schemas.microsoft.com/office/word/2010/wordprocessingCanvas" xmlns:cx="http://schemas.microsoft.com/office/drawing/2014/chartex" xmlns:cx1="http://schemas.microsoft.com/office/drawing/2015/9/8/chartex" xmlns:cx2="http://schemas.microsoft.com/office/drawing/2015/10/21/chartex" xmlns:cx3="http://schemas.microsoft.com/office/drawing/2016/5/9/chartex" xmlns:cx4="http://schemas.microsoft.com/office/drawing/2016/5/10/chartex" xmlns:cx5="http://schemas.microsoft.com/office/drawing/2016/5/11/chartex" xmlns:cx6="http://schemas.microsoft.com/office/drawing/2016/5/12/chartex" xmlns:cx7="http://schemas.microsoft.com/office/drawing/2016/5/13/chartex" xmlns:cx8="http://schemas.microsoft.com/office/drawing/2016/5/14/chartex" xmlns:mc="http://schemas.openxmlformats.org/markup-compatibility/2006" xmlns:aink="http://schemas.microsoft.com/office/drawing/2016/ink" xmlns:am3d="http://schemas.microsoft.com/office/drawing/2017/model3d" xmlns:o="urn:schemas-microsoft-com:office:office" xmlns:r="http://schemas.openxmlformats.org/officeDocument/2006/relationships" xmlns:m="http://schemas.openxmlformats.org/officeDocument/2006/math" xmlns:v="urn:schemas-microsoft-com:vml" xmlns:wp14="http://schemas.microsoft.com/office/word/2010/wordprocessingDrawing" xmlns:wp="http://schemas.openxmlformats.org/drawingml/2006/wordprocessingDrawing" xmlns:w10="urn:schemas-microsoft-com:office:word" xmlns:w="http://schemas.openxmlformats.org/wordprocessingml/2006/main" xmlns:w14="http://schemas.microsoft.com/office/word/2010/wordml" xmlns:w15="http://schemas.microsoft.com/office/word/2012/wordml" xmlns:w16cid="http://schemas.microsoft.com/office/word/2016/wordml/cid" xmlns:w16se="http://schemas.microsoft.com/office/word/2015/wordml/symex" xmlns:wpg="http://schemas.microsoft.com/office/word/2010/wordprocessingGroup" xmlns:wpi="http://schemas.microsoft.com/office/word/2010/wordprocessingInk" xmlns:wne="http://schemas.microsoft.com/office/word/2006/wordml" xmlns:wps="http://schemas.microsoft.com/office/word/2010/wordprocessingShape" mc:Ignorable="w14 w15 w16se w16cid wp14">
   <w:tbl>
     <w:tblPr>
       <w:tblW w:w="4893" w:type="pct"/>
@@ -2412,7 +1998,7 @@
           <w:sdtContent>
             <w:p>
               <w:pPr>
-                <w:pStyle w:val="Cabealho"/>
+                <w:pStyle w:val="Header"/>
                 <w:jc w:val="right"/>
                 <w:rPr>
                   <w:rFonts w:ascii="Times New Roman" w:hAnsi="Times New Roman" w:cs="Times New Roman"/>
@@ -2454,7 +2040,7 @@
         </w:tcPr>
         <w:p>
           <w:pPr>
-            <w:pStyle w:val="Rodap"/>
+            <w:pStyle w:val="Footer"/>
             <w:jc w:val="center"/>
             <w:rPr>
               <w:color w:val="FFFFFF" w:themeColor="background1"/>
@@ -2589,14 +2175,24 @@
   </w:p>
   <w:p>
     <w:pPr>
-      <w:pStyle w:val="Rodap"/>
+      <w:pStyle w:val="Footer"/>
+    </w:pPr>
+  </w:p>
+</w:ftr>
+</file>
+
+<file path=word/footer3.xml><?xml version="1.0" encoding="utf-8"?>
+<w:ftr xmlns:wpc="http://schemas.microsoft.com/office/word/2010/wordprocessingCanvas" xmlns:cx="http://schemas.microsoft.com/office/drawing/2014/chartex" xmlns:cx1="http://schemas.microsoft.com/office/drawing/2015/9/8/chartex" xmlns:cx2="http://schemas.microsoft.com/office/drawing/2015/10/21/chartex" xmlns:cx3="http://schemas.microsoft.com/office/drawing/2016/5/9/chartex" xmlns:cx4="http://schemas.microsoft.com/office/drawing/2016/5/10/chartex" xmlns:cx5="http://schemas.microsoft.com/office/drawing/2016/5/11/chartex" xmlns:cx6="http://schemas.microsoft.com/office/drawing/2016/5/12/chartex" xmlns:cx7="http://schemas.microsoft.com/office/drawing/2016/5/13/chartex" xmlns:cx8="http://schemas.microsoft.com/office/drawing/2016/5/14/chartex" xmlns:mc="http://schemas.openxmlformats.org/markup-compatibility/2006" xmlns:aink="http://schemas.microsoft.com/office/drawing/2016/ink" xmlns:am3d="http://schemas.microsoft.com/office/drawing/2017/model3d" xmlns:o="urn:schemas-microsoft-com:office:office" xmlns:r="http://schemas.openxmlformats.org/officeDocument/2006/relationships" xmlns:m="http://schemas.openxmlformats.org/officeDocument/2006/math" xmlns:v="urn:schemas-microsoft-com:vml" xmlns:wp14="http://schemas.microsoft.com/office/word/2010/wordprocessingDrawing" xmlns:wp="http://schemas.openxmlformats.org/drawingml/2006/wordprocessingDrawing" xmlns:w10="urn:schemas-microsoft-com:office:word" xmlns:w="http://schemas.openxmlformats.org/wordprocessingml/2006/main" xmlns:w14="http://schemas.microsoft.com/office/word/2010/wordml" xmlns:w15="http://schemas.microsoft.com/office/word/2012/wordml" xmlns:w16cid="http://schemas.microsoft.com/office/word/2016/wordml/cid" xmlns:w16se="http://schemas.microsoft.com/office/word/2015/wordml/symex" xmlns:wpg="http://schemas.microsoft.com/office/word/2010/wordprocessingGroup" xmlns:wpi="http://schemas.microsoft.com/office/word/2010/wordprocessingInk" xmlns:wne="http://schemas.microsoft.com/office/word/2006/wordml" xmlns:wps="http://schemas.microsoft.com/office/word/2010/wordprocessingShape" mc:Ignorable="w14 w15 w16se w16cid wp14">
+  <w:p>
+    <w:pPr>
+      <w:pStyle w:val="Footer"/>
     </w:pPr>
   </w:p>
 </w:ftr>
 </file>
 
 <file path=word/footnotes.xml><?xml version="1.0" encoding="utf-8"?>
-<w:footnotes xmlns:wpc="http://schemas.microsoft.com/office/word/2010/wordprocessingCanvas" xmlns:cx="http://schemas.microsoft.com/office/drawing/2014/chartex" xmlns:cx1="http://schemas.microsoft.com/office/drawing/2015/9/8/chartex" xmlns:cx2="http://schemas.microsoft.com/office/drawing/2015/10/21/chartex" xmlns:cx3="http://schemas.microsoft.com/office/drawing/2016/5/9/chartex" xmlns:cx4="http://schemas.microsoft.com/office/drawing/2016/5/10/chartex" xmlns:cx5="http://schemas.microsoft.com/office/drawing/2016/5/11/chartex" xmlns:cx6="http://schemas.microsoft.com/office/drawing/2016/5/12/chartex" xmlns:cx7="http://schemas.microsoft.com/office/drawing/2016/5/13/chartex" xmlns:cx8="http://schemas.microsoft.com/office/drawing/2016/5/14/chartex" xmlns:mc="http://schemas.openxmlformats.org/markup-compatibility/2006" xmlns:aink="http://schemas.microsoft.com/office/drawing/2016/ink" xmlns:am3d="http://schemas.microsoft.com/office/drawing/2017/model3d" xmlns:o="urn:schemas-microsoft-com:office:office" xmlns:r="http://schemas.openxmlformats.org/officeDocument/2006/relationships" xmlns:m="http://schemas.openxmlformats.org/officeDocument/2006/math" xmlns:v="urn:schemas-microsoft-com:vml" xmlns:wp14="http://schemas.microsoft.com/office/word/2010/wordprocessingDrawing" xmlns:wp="http://schemas.openxmlformats.org/drawingml/2006/wordprocessingDrawing" xmlns:w10="urn:schemas-microsoft-com:office:word" xmlns:w="http://schemas.openxmlformats.org/wordprocessingml/2006/main" xmlns:w14="http://schemas.microsoft.com/office/word/2010/wordml" xmlns:w15="http://schemas.microsoft.com/office/word/2012/wordml" xmlns:w16cex="http://schemas.microsoft.com/office/word/2018/wordml/cex" xmlns:w16cid="http://schemas.microsoft.com/office/word/2016/wordml/cid" xmlns:w16="http://schemas.microsoft.com/office/word/2018/wordml" xmlns:w16se="http://schemas.microsoft.com/office/word/2015/wordml/symex" xmlns:wpg="http://schemas.microsoft.com/office/word/2010/wordprocessingGroup" xmlns:wpi="http://schemas.microsoft.com/office/word/2010/wordprocessingInk" xmlns:wne="http://schemas.microsoft.com/office/word/2006/wordml" xmlns:wps="http://schemas.microsoft.com/office/word/2010/wordprocessingShape" mc:Ignorable="w14 w15 w16se w16cid w16 w16cex wp14">
+<w:footnotes xmlns:wpc="http://schemas.microsoft.com/office/word/2010/wordprocessingCanvas" xmlns:cx="http://schemas.microsoft.com/office/drawing/2014/chartex" xmlns:cx1="http://schemas.microsoft.com/office/drawing/2015/9/8/chartex" xmlns:cx2="http://schemas.microsoft.com/office/drawing/2015/10/21/chartex" xmlns:cx3="http://schemas.microsoft.com/office/drawing/2016/5/9/chartex" xmlns:cx4="http://schemas.microsoft.com/office/drawing/2016/5/10/chartex" xmlns:cx5="http://schemas.microsoft.com/office/drawing/2016/5/11/chartex" xmlns:cx6="http://schemas.microsoft.com/office/drawing/2016/5/12/chartex" xmlns:cx7="http://schemas.microsoft.com/office/drawing/2016/5/13/chartex" xmlns:cx8="http://schemas.microsoft.com/office/drawing/2016/5/14/chartex" xmlns:mc="http://schemas.openxmlformats.org/markup-compatibility/2006" xmlns:aink="http://schemas.microsoft.com/office/drawing/2016/ink" xmlns:am3d="http://schemas.microsoft.com/office/drawing/2017/model3d" xmlns:o="urn:schemas-microsoft-com:office:office" xmlns:r="http://schemas.openxmlformats.org/officeDocument/2006/relationships" xmlns:m="http://schemas.openxmlformats.org/officeDocument/2006/math" xmlns:v="urn:schemas-microsoft-com:vml" xmlns:wp14="http://schemas.microsoft.com/office/word/2010/wordprocessingDrawing" xmlns:wp="http://schemas.openxmlformats.org/drawingml/2006/wordprocessingDrawing" xmlns:w10="urn:schemas-microsoft-com:office:word" xmlns:w="http://schemas.openxmlformats.org/wordprocessingml/2006/main" xmlns:w14="http://schemas.microsoft.com/office/word/2010/wordml" xmlns:w15="http://schemas.microsoft.com/office/word/2012/wordml" xmlns:w16cid="http://schemas.microsoft.com/office/word/2016/wordml/cid" xmlns:w16se="http://schemas.microsoft.com/office/word/2015/wordml/symex" xmlns:wpg="http://schemas.microsoft.com/office/word/2010/wordprocessingGroup" xmlns:wpi="http://schemas.microsoft.com/office/word/2010/wordprocessingInk" xmlns:wne="http://schemas.microsoft.com/office/word/2006/wordml" xmlns:wps="http://schemas.microsoft.com/office/word/2010/wordprocessingShape" mc:Ignorable="w14 w15 w16se w16cid wp14">
   <w:footnote w:type="separator" w:id="-1">
     <w:p>
       <w:pPr>
@@ -2627,8 +2223,38 @@
 </w:footnotes>
 </file>
 
+<file path=word/header1.xml><?xml version="1.0" encoding="utf-8"?>
+<w:hdr xmlns:wpc="http://schemas.microsoft.com/office/word/2010/wordprocessingCanvas" xmlns:cx="http://schemas.microsoft.com/office/drawing/2014/chartex" xmlns:cx1="http://schemas.microsoft.com/office/drawing/2015/9/8/chartex" xmlns:cx2="http://schemas.microsoft.com/office/drawing/2015/10/21/chartex" xmlns:cx3="http://schemas.microsoft.com/office/drawing/2016/5/9/chartex" xmlns:cx4="http://schemas.microsoft.com/office/drawing/2016/5/10/chartex" xmlns:cx5="http://schemas.microsoft.com/office/drawing/2016/5/11/chartex" xmlns:cx6="http://schemas.microsoft.com/office/drawing/2016/5/12/chartex" xmlns:cx7="http://schemas.microsoft.com/office/drawing/2016/5/13/chartex" xmlns:cx8="http://schemas.microsoft.com/office/drawing/2016/5/14/chartex" xmlns:mc="http://schemas.openxmlformats.org/markup-compatibility/2006" xmlns:aink="http://schemas.microsoft.com/office/drawing/2016/ink" xmlns:am3d="http://schemas.microsoft.com/office/drawing/2017/model3d" xmlns:o="urn:schemas-microsoft-com:office:office" xmlns:r="http://schemas.openxmlformats.org/officeDocument/2006/relationships" xmlns:m="http://schemas.openxmlformats.org/officeDocument/2006/math" xmlns:v="urn:schemas-microsoft-com:vml" xmlns:wp14="http://schemas.microsoft.com/office/word/2010/wordprocessingDrawing" xmlns:wp="http://schemas.openxmlformats.org/drawingml/2006/wordprocessingDrawing" xmlns:w10="urn:schemas-microsoft-com:office:word" xmlns:w="http://schemas.openxmlformats.org/wordprocessingml/2006/main" xmlns:w14="http://schemas.microsoft.com/office/word/2010/wordml" xmlns:w15="http://schemas.microsoft.com/office/word/2012/wordml" xmlns:w16cid="http://schemas.microsoft.com/office/word/2016/wordml/cid" xmlns:w16se="http://schemas.microsoft.com/office/word/2015/wordml/symex" xmlns:wpg="http://schemas.microsoft.com/office/word/2010/wordprocessingGroup" xmlns:wpi="http://schemas.microsoft.com/office/word/2010/wordprocessingInk" xmlns:wne="http://schemas.microsoft.com/office/word/2006/wordml" xmlns:wps="http://schemas.microsoft.com/office/word/2010/wordprocessingShape" mc:Ignorable="w14 w15 w16se w16cid wp14">
+  <w:p>
+    <w:pPr>
+      <w:pStyle w:val="Header"/>
+    </w:pPr>
+  </w:p>
+</w:hdr>
+</file>
+
+<file path=word/header2.xml><?xml version="1.0" encoding="utf-8"?>
+<w:hdr xmlns:wpc="http://schemas.microsoft.com/office/word/2010/wordprocessingCanvas" xmlns:cx="http://schemas.microsoft.com/office/drawing/2014/chartex" xmlns:cx1="http://schemas.microsoft.com/office/drawing/2015/9/8/chartex" xmlns:cx2="http://schemas.microsoft.com/office/drawing/2015/10/21/chartex" xmlns:cx3="http://schemas.microsoft.com/office/drawing/2016/5/9/chartex" xmlns:cx4="http://schemas.microsoft.com/office/drawing/2016/5/10/chartex" xmlns:cx5="http://schemas.microsoft.com/office/drawing/2016/5/11/chartex" xmlns:cx6="http://schemas.microsoft.com/office/drawing/2016/5/12/chartex" xmlns:cx7="http://schemas.microsoft.com/office/drawing/2016/5/13/chartex" xmlns:cx8="http://schemas.microsoft.com/office/drawing/2016/5/14/chartex" xmlns:mc="http://schemas.openxmlformats.org/markup-compatibility/2006" xmlns:aink="http://schemas.microsoft.com/office/drawing/2016/ink" xmlns:am3d="http://schemas.microsoft.com/office/drawing/2017/model3d" xmlns:o="urn:schemas-microsoft-com:office:office" xmlns:r="http://schemas.openxmlformats.org/officeDocument/2006/relationships" xmlns:m="http://schemas.openxmlformats.org/officeDocument/2006/math" xmlns:v="urn:schemas-microsoft-com:vml" xmlns:wp14="http://schemas.microsoft.com/office/word/2010/wordprocessingDrawing" xmlns:wp="http://schemas.openxmlformats.org/drawingml/2006/wordprocessingDrawing" xmlns:w10="urn:schemas-microsoft-com:office:word" xmlns:w="http://schemas.openxmlformats.org/wordprocessingml/2006/main" xmlns:w14="http://schemas.microsoft.com/office/word/2010/wordml" xmlns:w15="http://schemas.microsoft.com/office/word/2012/wordml" xmlns:w16cid="http://schemas.microsoft.com/office/word/2016/wordml/cid" xmlns:w16se="http://schemas.microsoft.com/office/word/2015/wordml/symex" xmlns:wpg="http://schemas.microsoft.com/office/word/2010/wordprocessingGroup" xmlns:wpi="http://schemas.microsoft.com/office/word/2010/wordprocessingInk" xmlns:wne="http://schemas.microsoft.com/office/word/2006/wordml" xmlns:wps="http://schemas.microsoft.com/office/word/2010/wordprocessingShape" mc:Ignorable="w14 w15 w16se w16cid wp14">
+  <w:p>
+    <w:pPr>
+      <w:pStyle w:val="Header"/>
+    </w:pPr>
+  </w:p>
+</w:hdr>
+</file>
+
+<file path=word/header3.xml><?xml version="1.0" encoding="utf-8"?>
+<w:hdr xmlns:wpc="http://schemas.microsoft.com/office/word/2010/wordprocessingCanvas" xmlns:cx="http://schemas.microsoft.com/office/drawing/2014/chartex" xmlns:cx1="http://schemas.microsoft.com/office/drawing/2015/9/8/chartex" xmlns:cx2="http://schemas.microsoft.com/office/drawing/2015/10/21/chartex" xmlns:cx3="http://schemas.microsoft.com/office/drawing/2016/5/9/chartex" xmlns:cx4="http://schemas.microsoft.com/office/drawing/2016/5/10/chartex" xmlns:cx5="http://schemas.microsoft.com/office/drawing/2016/5/11/chartex" xmlns:cx6="http://schemas.microsoft.com/office/drawing/2016/5/12/chartex" xmlns:cx7="http://schemas.microsoft.com/office/drawing/2016/5/13/chartex" xmlns:cx8="http://schemas.microsoft.com/office/drawing/2016/5/14/chartex" xmlns:mc="http://schemas.openxmlformats.org/markup-compatibility/2006" xmlns:aink="http://schemas.microsoft.com/office/drawing/2016/ink" xmlns:am3d="http://schemas.microsoft.com/office/drawing/2017/model3d" xmlns:o="urn:schemas-microsoft-com:office:office" xmlns:r="http://schemas.openxmlformats.org/officeDocument/2006/relationships" xmlns:m="http://schemas.openxmlformats.org/officeDocument/2006/math" xmlns:v="urn:schemas-microsoft-com:vml" xmlns:wp14="http://schemas.microsoft.com/office/word/2010/wordprocessingDrawing" xmlns:wp="http://schemas.openxmlformats.org/drawingml/2006/wordprocessingDrawing" xmlns:w10="urn:schemas-microsoft-com:office:word" xmlns:w="http://schemas.openxmlformats.org/wordprocessingml/2006/main" xmlns:w14="http://schemas.microsoft.com/office/word/2010/wordml" xmlns:w15="http://schemas.microsoft.com/office/word/2012/wordml" xmlns:w16cid="http://schemas.microsoft.com/office/word/2016/wordml/cid" xmlns:w16se="http://schemas.microsoft.com/office/word/2015/wordml/symex" xmlns:wpg="http://schemas.microsoft.com/office/word/2010/wordprocessingGroup" xmlns:wpi="http://schemas.microsoft.com/office/word/2010/wordprocessingInk" xmlns:wne="http://schemas.microsoft.com/office/word/2006/wordml" xmlns:wps="http://schemas.microsoft.com/office/word/2010/wordprocessingShape" mc:Ignorable="w14 w15 w16se w16cid wp14">
+  <w:p>
+    <w:pPr>
+      <w:pStyle w:val="Header"/>
+    </w:pPr>
+  </w:p>
+</w:hdr>
+</file>
+
 <file path=word/numbering.xml><?xml version="1.0" encoding="utf-8"?>
-<w:numbering xmlns:wpc="http://schemas.microsoft.com/office/word/2010/wordprocessingCanvas" xmlns:cx="http://schemas.microsoft.com/office/drawing/2014/chartex" xmlns:cx1="http://schemas.microsoft.com/office/drawing/2015/9/8/chartex" xmlns:cx2="http://schemas.microsoft.com/office/drawing/2015/10/21/chartex" xmlns:cx3="http://schemas.microsoft.com/office/drawing/2016/5/9/chartex" xmlns:cx4="http://schemas.microsoft.com/office/drawing/2016/5/10/chartex" xmlns:cx5="http://schemas.microsoft.com/office/drawing/2016/5/11/chartex" xmlns:cx6="http://schemas.microsoft.com/office/drawing/2016/5/12/chartex" xmlns:cx7="http://schemas.microsoft.com/office/drawing/2016/5/13/chartex" xmlns:cx8="http://schemas.microsoft.com/office/drawing/2016/5/14/chartex" xmlns:mc="http://schemas.openxmlformats.org/markup-compatibility/2006" xmlns:aink="http://schemas.microsoft.com/office/drawing/2016/ink" xmlns:am3d="http://schemas.microsoft.com/office/drawing/2017/model3d" xmlns:o="urn:schemas-microsoft-com:office:office" xmlns:r="http://schemas.openxmlformats.org/officeDocument/2006/relationships" xmlns:m="http://schemas.openxmlformats.org/officeDocument/2006/math" xmlns:v="urn:schemas-microsoft-com:vml" xmlns:wp14="http://schemas.microsoft.com/office/word/2010/wordprocessingDrawing" xmlns:wp="http://schemas.openxmlformats.org/drawingml/2006/wordprocessingDrawing" xmlns:w10="urn:schemas-microsoft-com:office:word" xmlns:w="http://schemas.openxmlformats.org/wordprocessingml/2006/main" xmlns:w14="http://schemas.microsoft.com/office/word/2010/wordml" xmlns:w15="http://schemas.microsoft.com/office/word/2012/wordml" xmlns:w16cex="http://schemas.microsoft.com/office/word/2018/wordml/cex" xmlns:w16cid="http://schemas.microsoft.com/office/word/2016/wordml/cid" xmlns:w16="http://schemas.microsoft.com/office/word/2018/wordml" xmlns:w16se="http://schemas.microsoft.com/office/word/2015/wordml/symex" xmlns:wpg="http://schemas.microsoft.com/office/word/2010/wordprocessingGroup" xmlns:wpi="http://schemas.microsoft.com/office/word/2010/wordprocessingInk" xmlns:wne="http://schemas.microsoft.com/office/word/2006/wordml" xmlns:wps="http://schemas.microsoft.com/office/word/2010/wordprocessingShape" mc:Ignorable="w14 w15 w16se w16cid w16 w16cex wp14">
+<w:numbering xmlns:wpc="http://schemas.microsoft.com/office/word/2010/wordprocessingCanvas" xmlns:cx="http://schemas.microsoft.com/office/drawing/2014/chartex" xmlns:cx1="http://schemas.microsoft.com/office/drawing/2015/9/8/chartex" xmlns:cx2="http://schemas.microsoft.com/office/drawing/2015/10/21/chartex" xmlns:cx3="http://schemas.microsoft.com/office/drawing/2016/5/9/chartex" xmlns:cx4="http://schemas.microsoft.com/office/drawing/2016/5/10/chartex" xmlns:cx5="http://schemas.microsoft.com/office/drawing/2016/5/11/chartex" xmlns:cx6="http://schemas.microsoft.com/office/drawing/2016/5/12/chartex" xmlns:cx7="http://schemas.microsoft.com/office/drawing/2016/5/13/chartex" xmlns:cx8="http://schemas.microsoft.com/office/drawing/2016/5/14/chartex" xmlns:mc="http://schemas.openxmlformats.org/markup-compatibility/2006" xmlns:aink="http://schemas.microsoft.com/office/drawing/2016/ink" xmlns:am3d="http://schemas.microsoft.com/office/drawing/2017/model3d" xmlns:o="urn:schemas-microsoft-com:office:office" xmlns:r="http://schemas.openxmlformats.org/officeDocument/2006/relationships" xmlns:m="http://schemas.openxmlformats.org/officeDocument/2006/math" xmlns:v="urn:schemas-microsoft-com:vml" xmlns:wp14="http://schemas.microsoft.com/office/word/2010/wordprocessingDrawing" xmlns:wp="http://schemas.openxmlformats.org/drawingml/2006/wordprocessingDrawing" xmlns:w10="urn:schemas-microsoft-com:office:word" xmlns:w="http://schemas.openxmlformats.org/wordprocessingml/2006/main" xmlns:w14="http://schemas.microsoft.com/office/word/2010/wordml" xmlns:w15="http://schemas.microsoft.com/office/word/2012/wordml" xmlns:w16cid="http://schemas.microsoft.com/office/word/2016/wordml/cid" xmlns:w16se="http://schemas.microsoft.com/office/word/2015/wordml/symex" xmlns:wpg="http://schemas.microsoft.com/office/word/2010/wordprocessingGroup" xmlns:wpi="http://schemas.microsoft.com/office/word/2010/wordprocessingInk" xmlns:wne="http://schemas.microsoft.com/office/word/2006/wordml" xmlns:wps="http://schemas.microsoft.com/office/word/2010/wordprocessingShape" mc:Ignorable="w14 w15 w16se w16cid wp14">
   <w:abstractNum w:abstractNumId="0" w15:restartNumberingAfterBreak="0">
     <w:nsid w:val="0B5C723E"/>
     <w:multiLevelType w:val="hybridMultilevel"/>
@@ -6113,7 +5739,7 @@
 </file>
 
 <file path=word/styles.xml><?xml version="1.0" encoding="utf-8"?>
-<w:styles xmlns:mc="http://schemas.openxmlformats.org/markup-compatibility/2006" xmlns:r="http://schemas.openxmlformats.org/officeDocument/2006/relationships" xmlns:w="http://schemas.openxmlformats.org/wordprocessingml/2006/main" xmlns:w14="http://schemas.microsoft.com/office/word/2010/wordml" xmlns:w15="http://schemas.microsoft.com/office/word/2012/wordml" xmlns:w16cex="http://schemas.microsoft.com/office/word/2018/wordml/cex" xmlns:w16cid="http://schemas.microsoft.com/office/word/2016/wordml/cid" xmlns:w16="http://schemas.microsoft.com/office/word/2018/wordml" xmlns:w16se="http://schemas.microsoft.com/office/word/2015/wordml/symex" mc:Ignorable="w14 w15 w16se w16cid w16 w16cex">
+<w:styles xmlns:mc="http://schemas.openxmlformats.org/markup-compatibility/2006" xmlns:r="http://schemas.openxmlformats.org/officeDocument/2006/relationships" xmlns:w="http://schemas.openxmlformats.org/wordprocessingml/2006/main" xmlns:w14="http://schemas.microsoft.com/office/word/2010/wordml" xmlns:w15="http://schemas.microsoft.com/office/word/2012/wordml" xmlns:w16cid="http://schemas.microsoft.com/office/word/2016/wordml/cid" xmlns:w16se="http://schemas.microsoft.com/office/word/2015/wordml/symex" mc:Ignorable="w14 w15 w16se w16cid">
   <w:docDefaults>
     <w:rPrDefault>
       <w:rPr>
@@ -6129,7 +5755,7 @@
       </w:pPr>
     </w:pPrDefault>
   </w:docDefaults>
-  <w:latentStyles w:defLockedState="0" w:defUIPriority="99" w:defSemiHidden="0" w:defUnhideWhenUsed="0" w:defQFormat="0" w:count="376">
+  <w:latentStyles w:defLockedState="0" w:defUIPriority="99" w:defSemiHidden="0" w:defUnhideWhenUsed="0" w:defQFormat="0" w:count="375">
     <w:lsdException w:name="Normal" w:uiPriority="0" w:qFormat="1"/>
     <w:lsdException w:name="heading 1" w:uiPriority="9" w:qFormat="1"/>
     <w:lsdException w:name="heading 2" w:semiHidden="1" w:uiPriority="9" w:unhideWhenUsed="1" w:qFormat="1"/>
@@ -6284,7 +5910,7 @@
     <w:lsdException w:name="Table Web 2" w:semiHidden="1" w:unhideWhenUsed="1"/>
     <w:lsdException w:name="Table Web 3" w:semiHidden="1" w:unhideWhenUsed="1"/>
     <w:lsdException w:name="Balloon Text" w:semiHidden="1" w:unhideWhenUsed="1"/>
-    <w:lsdException w:name="Table Grid" w:semiHidden="1" w:uiPriority="39" w:unhideWhenUsed="1"/>
+    <w:lsdException w:name="Table Grid" w:uiPriority="39"/>
     <w:lsdException w:name="Table Theme" w:semiHidden="1" w:unhideWhenUsed="1"/>
     <w:lsdException w:name="Placeholder Text" w:semiHidden="1"/>
     <w:lsdException w:name="No Spacing" w:uiPriority="1" w:qFormat="1"/>
@@ -6505,17 +6131,16 @@
     <w:lsdException w:name="Smart Hyperlink" w:semiHidden="1" w:unhideWhenUsed="1"/>
     <w:lsdException w:name="Hashtag" w:semiHidden="1" w:unhideWhenUsed="1"/>
     <w:lsdException w:name="Unresolved Mention" w:semiHidden="1" w:unhideWhenUsed="1"/>
-    <w:lsdException w:name="Smart Link" w:semiHidden="1" w:unhideWhenUsed="1"/>
   </w:latentStyles>
   <w:style w:type="paragraph" w:default="1" w:styleId="Normal">
     <w:name w:val="Normal"/>
     <w:qFormat/>
     <w:rsid w:val="00826A09"/>
   </w:style>
-  <w:style w:type="paragraph" w:styleId="Ttulo1">
+  <w:style w:type="paragraph" w:styleId="Heading1">
     <w:name w:val="heading 1"/>
     <w:basedOn w:val="Normal"/>
-    <w:link w:val="Ttulo1Char"/>
+    <w:link w:val="Heading1Char"/>
     <w:uiPriority w:val="9"/>
     <w:qFormat/>
     <w:rsid w:val="00C671B0"/>
@@ -6533,11 +6158,11 @@
       <w:lang w:eastAsia="pt-BR"/>
     </w:rPr>
   </w:style>
-  <w:style w:type="paragraph" w:styleId="Ttulo3">
+  <w:style w:type="paragraph" w:styleId="Heading3">
     <w:name w:val="heading 3"/>
     <w:basedOn w:val="Normal"/>
     <w:next w:val="Normal"/>
-    <w:link w:val="Ttulo3Char"/>
+    <w:link w:val="Heading3Char"/>
     <w:uiPriority w:val="9"/>
     <w:semiHidden/>
     <w:unhideWhenUsed/>
@@ -6556,13 +6181,13 @@
       <w:szCs w:val="24"/>
     </w:rPr>
   </w:style>
-  <w:style w:type="character" w:default="1" w:styleId="Fontepargpadro">
+  <w:style w:type="character" w:default="1" w:styleId="DefaultParagraphFont">
     <w:name w:val="Default Paragraph Font"/>
     <w:uiPriority w:val="1"/>
     <w:semiHidden/>
     <w:unhideWhenUsed/>
   </w:style>
-  <w:style w:type="table" w:default="1" w:styleId="Tabelanormal">
+  <w:style w:type="table" w:default="1" w:styleId="TableNormal">
     <w:name w:val="Normal Table"/>
     <w:uiPriority w:val="99"/>
     <w:semiHidden/>
@@ -6577,13 +6202,13 @@
       </w:tblCellMar>
     </w:tblPr>
   </w:style>
-  <w:style w:type="numbering" w:default="1" w:styleId="Semlista">
+  <w:style w:type="numbering" w:default="1" w:styleId="NoList">
     <w:name w:val="No List"/>
     <w:uiPriority w:val="99"/>
     <w:semiHidden/>
     <w:unhideWhenUsed/>
   </w:style>
-  <w:style w:type="paragraph" w:styleId="PargrafodaLista">
+  <w:style w:type="paragraph" w:styleId="ListParagraph">
     <w:name w:val="List Paragraph"/>
     <w:basedOn w:val="Normal"/>
     <w:uiPriority w:val="34"/>
@@ -6596,7 +6221,7 @@
   </w:style>
   <w:style w:type="character" w:styleId="Hyperlink">
     <w:name w:val="Hyperlink"/>
-    <w:basedOn w:val="Fontepargpadro"/>
+    <w:basedOn w:val="DefaultParagraphFont"/>
     <w:uiPriority w:val="99"/>
     <w:unhideWhenUsed/>
     <w:rsid w:val="003D7D59"/>
@@ -6607,7 +6232,7 @@
   </w:style>
   <w:style w:type="character" w:customStyle="1" w:styleId="MenoPendente1">
     <w:name w:val="Menção Pendente1"/>
-    <w:basedOn w:val="Fontepargpadro"/>
+    <w:basedOn w:val="DefaultParagraphFont"/>
     <w:uiPriority w:val="99"/>
     <w:semiHidden/>
     <w:unhideWhenUsed/>
@@ -6617,10 +6242,10 @@
       <w:shd w:val="clear" w:color="auto" w:fill="E1DFDD"/>
     </w:rPr>
   </w:style>
-  <w:style w:type="paragraph" w:styleId="Cabealho">
+  <w:style w:type="paragraph" w:styleId="Header">
     <w:name w:val="header"/>
     <w:basedOn w:val="Normal"/>
-    <w:link w:val="CabealhoChar"/>
+    <w:link w:val="HeaderChar"/>
     <w:uiPriority w:val="99"/>
     <w:unhideWhenUsed/>
     <w:rsid w:val="00200839"/>
@@ -6632,17 +6257,17 @@
       <w:spacing w:after="0" w:line="240" w:lineRule="auto"/>
     </w:pPr>
   </w:style>
-  <w:style w:type="character" w:customStyle="1" w:styleId="CabealhoChar">
-    <w:name w:val="Cabeçalho Char"/>
-    <w:basedOn w:val="Fontepargpadro"/>
-    <w:link w:val="Cabealho"/>
+  <w:style w:type="character" w:customStyle="1" w:styleId="HeaderChar">
+    <w:name w:val="Header Char"/>
+    <w:basedOn w:val="DefaultParagraphFont"/>
+    <w:link w:val="Header"/>
     <w:uiPriority w:val="99"/>
     <w:rsid w:val="00200839"/>
   </w:style>
-  <w:style w:type="paragraph" w:styleId="Rodap">
+  <w:style w:type="paragraph" w:styleId="Footer">
     <w:name w:val="footer"/>
     <w:basedOn w:val="Normal"/>
-    <w:link w:val="RodapChar"/>
+    <w:link w:val="FooterChar"/>
     <w:uiPriority w:val="99"/>
     <w:unhideWhenUsed/>
     <w:rsid w:val="00200839"/>
@@ -6654,17 +6279,17 @@
       <w:spacing w:after="0" w:line="240" w:lineRule="auto"/>
     </w:pPr>
   </w:style>
-  <w:style w:type="character" w:customStyle="1" w:styleId="RodapChar">
-    <w:name w:val="Rodapé Char"/>
-    <w:basedOn w:val="Fontepargpadro"/>
-    <w:link w:val="Rodap"/>
+  <w:style w:type="character" w:customStyle="1" w:styleId="FooterChar">
+    <w:name w:val="Footer Char"/>
+    <w:basedOn w:val="DefaultParagraphFont"/>
+    <w:link w:val="Footer"/>
     <w:uiPriority w:val="99"/>
     <w:rsid w:val="00200839"/>
   </w:style>
-  <w:style w:type="character" w:customStyle="1" w:styleId="Ttulo1Char">
-    <w:name w:val="Título 1 Char"/>
-    <w:basedOn w:val="Fontepargpadro"/>
-    <w:link w:val="Ttulo1"/>
+  <w:style w:type="character" w:customStyle="1" w:styleId="Heading1Char">
+    <w:name w:val="Heading 1 Char"/>
+    <w:basedOn w:val="DefaultParagraphFont"/>
+    <w:link w:val="Heading1"/>
     <w:uiPriority w:val="9"/>
     <w:rsid w:val="00C671B0"/>
     <w:rPr>
@@ -6677,10 +6302,10 @@
       <w:lang w:eastAsia="pt-BR"/>
     </w:rPr>
   </w:style>
-  <w:style w:type="character" w:customStyle="1" w:styleId="Ttulo3Char">
-    <w:name w:val="Título 3 Char"/>
-    <w:basedOn w:val="Fontepargpadro"/>
-    <w:link w:val="Ttulo3"/>
+  <w:style w:type="character" w:customStyle="1" w:styleId="Heading3Char">
+    <w:name w:val="Heading 3 Char"/>
+    <w:basedOn w:val="DefaultParagraphFont"/>
+    <w:link w:val="Heading3"/>
     <w:uiPriority w:val="9"/>
     <w:semiHidden/>
     <w:rsid w:val="00C671B0"/>
@@ -6691,10 +6316,10 @@
       <w:szCs w:val="24"/>
     </w:rPr>
   </w:style>
-  <w:style w:type="paragraph" w:styleId="Textodebalo">
+  <w:style w:type="paragraph" w:styleId="BalloonText">
     <w:name w:val="Balloon Text"/>
     <w:basedOn w:val="Normal"/>
-    <w:link w:val="TextodebaloChar"/>
+    <w:link w:val="BalloonTextChar"/>
     <w:uiPriority w:val="99"/>
     <w:semiHidden/>
     <w:unhideWhenUsed/>
@@ -6708,10 +6333,10 @@
       <w:szCs w:val="16"/>
     </w:rPr>
   </w:style>
-  <w:style w:type="character" w:customStyle="1" w:styleId="TextodebaloChar">
-    <w:name w:val="Texto de balão Char"/>
-    <w:basedOn w:val="Fontepargpadro"/>
-    <w:link w:val="Textodebalo"/>
+  <w:style w:type="character" w:customStyle="1" w:styleId="BalloonTextChar">
+    <w:name w:val="Balloon Text Char"/>
+    <w:basedOn w:val="DefaultParagraphFont"/>
+    <w:link w:val="BalloonText"/>
     <w:uiPriority w:val="99"/>
     <w:semiHidden/>
     <w:rsid w:val="003D07DA"/>
@@ -6721,9 +6346,9 @@
       <w:szCs w:val="16"/>
     </w:rPr>
   </w:style>
-  <w:style w:type="character" w:styleId="MenoPendente">
+  <w:style w:type="character" w:styleId="UnresolvedMention">
     <w:name w:val="Unresolved Mention"/>
-    <w:basedOn w:val="Fontepargpadro"/>
+    <w:basedOn w:val="DefaultParagraphFont"/>
     <w:uiPriority w:val="99"/>
     <w:semiHidden/>
     <w:unhideWhenUsed/>
@@ -6733,9 +6358,9 @@
       <w:shd w:val="clear" w:color="auto" w:fill="E1DFDD"/>
     </w:rPr>
   </w:style>
-  <w:style w:type="character" w:styleId="HiperlinkVisitado">
+  <w:style w:type="character" w:styleId="FollowedHyperlink">
     <w:name w:val="FollowedHyperlink"/>
-    <w:basedOn w:val="Fontepargpadro"/>
+    <w:basedOn w:val="DefaultParagraphFont"/>
     <w:uiPriority w:val="99"/>
     <w:semiHidden/>
     <w:unhideWhenUsed/>
@@ -6749,7 +6374,7 @@
 </file>
 
 <file path=word/glossary/document.xml><?xml version="1.0" encoding="utf-8"?>
-<w:glossaryDocument xmlns:wpc="http://schemas.microsoft.com/office/word/2010/wordprocessingCanvas" xmlns:cx="http://schemas.microsoft.com/office/drawing/2014/chartex" xmlns:cx1="http://schemas.microsoft.com/office/drawing/2015/9/8/chartex" xmlns:cx2="http://schemas.microsoft.com/office/drawing/2015/10/21/chartex" xmlns:cx3="http://schemas.microsoft.com/office/drawing/2016/5/9/chartex" xmlns:cx4="http://schemas.microsoft.com/office/drawing/2016/5/10/chartex" xmlns:cx5="http://schemas.microsoft.com/office/drawing/2016/5/11/chartex" xmlns:cx6="http://schemas.microsoft.com/office/drawing/2016/5/12/chartex" xmlns:cx7="http://schemas.microsoft.com/office/drawing/2016/5/13/chartex" xmlns:cx8="http://schemas.microsoft.com/office/drawing/2016/5/14/chartex" xmlns:mc="http://schemas.openxmlformats.org/markup-compatibility/2006" xmlns:aink="http://schemas.microsoft.com/office/drawing/2016/ink" xmlns:am3d="http://schemas.microsoft.com/office/drawing/2017/model3d" xmlns:o="urn:schemas-microsoft-com:office:office" xmlns:r="http://schemas.openxmlformats.org/officeDocument/2006/relationships" xmlns:m="http://schemas.openxmlformats.org/officeDocument/2006/math" xmlns:v="urn:schemas-microsoft-com:vml" xmlns:wp14="http://schemas.microsoft.com/office/word/2010/wordprocessingDrawing" xmlns:wp="http://schemas.openxmlformats.org/drawingml/2006/wordprocessingDrawing" xmlns:w10="urn:schemas-microsoft-com:office:word" xmlns:w="http://schemas.openxmlformats.org/wordprocessingml/2006/main" xmlns:w14="http://schemas.microsoft.com/office/word/2010/wordml" xmlns:w15="http://schemas.microsoft.com/office/word/2012/wordml" xmlns:w16cex="http://schemas.microsoft.com/office/word/2018/wordml/cex" xmlns:w16cid="http://schemas.microsoft.com/office/word/2016/wordml/cid" xmlns:w16="http://schemas.microsoft.com/office/word/2018/wordml" xmlns:w16se="http://schemas.microsoft.com/office/word/2015/wordml/symex" xmlns:wpg="http://schemas.microsoft.com/office/word/2010/wordprocessingGroup" xmlns:wpi="http://schemas.microsoft.com/office/word/2010/wordprocessingInk" xmlns:wne="http://schemas.microsoft.com/office/word/2006/wordml" xmlns:wps="http://schemas.microsoft.com/office/word/2010/wordprocessingShape" mc:Ignorable="w14 w15 w16se w16cid w16 w16cex wp14">
+<w:glossaryDocument xmlns:wpc="http://schemas.microsoft.com/office/word/2010/wordprocessingCanvas" xmlns:cx="http://schemas.microsoft.com/office/drawing/2014/chartex" xmlns:cx1="http://schemas.microsoft.com/office/drawing/2015/9/8/chartex" xmlns:cx2="http://schemas.microsoft.com/office/drawing/2015/10/21/chartex" xmlns:cx3="http://schemas.microsoft.com/office/drawing/2016/5/9/chartex" xmlns:cx4="http://schemas.microsoft.com/office/drawing/2016/5/10/chartex" xmlns:cx5="http://schemas.microsoft.com/office/drawing/2016/5/11/chartex" xmlns:cx6="http://schemas.microsoft.com/office/drawing/2016/5/12/chartex" xmlns:cx7="http://schemas.microsoft.com/office/drawing/2016/5/13/chartex" xmlns:cx8="http://schemas.microsoft.com/office/drawing/2016/5/14/chartex" xmlns:mc="http://schemas.openxmlformats.org/markup-compatibility/2006" xmlns:aink="http://schemas.microsoft.com/office/drawing/2016/ink" xmlns:am3d="http://schemas.microsoft.com/office/drawing/2017/model3d" xmlns:o="urn:schemas-microsoft-com:office:office" xmlns:r="http://schemas.openxmlformats.org/officeDocument/2006/relationships" xmlns:m="http://schemas.openxmlformats.org/officeDocument/2006/math" xmlns:v="urn:schemas-microsoft-com:vml" xmlns:wp14="http://schemas.microsoft.com/office/word/2010/wordprocessingDrawing" xmlns:wp="http://schemas.openxmlformats.org/drawingml/2006/wordprocessingDrawing" xmlns:w10="urn:schemas-microsoft-com:office:word" xmlns:w="http://schemas.openxmlformats.org/wordprocessingml/2006/main" xmlns:w14="http://schemas.microsoft.com/office/word/2010/wordml" xmlns:w15="http://schemas.microsoft.com/office/word/2012/wordml" xmlns:w16cid="http://schemas.microsoft.com/office/word/2016/wordml/cid" xmlns:w16se="http://schemas.microsoft.com/office/word/2015/wordml/symex" xmlns:wpg="http://schemas.microsoft.com/office/word/2010/wordprocessingGroup" xmlns:wpi="http://schemas.microsoft.com/office/word/2010/wordprocessingInk" xmlns:wne="http://schemas.microsoft.com/office/word/2006/wordml" xmlns:wps="http://schemas.microsoft.com/office/word/2010/wordprocessingShape" mc:Ignorable="w14 w15 w16se w16cid wp14">
   <w:docParts>
     <w:docPart>
       <w:docPartPr>
@@ -6786,7 +6411,7 @@
 </file>
 
 <file path=word/glossary/fontTable.xml><?xml version="1.0" encoding="utf-8"?>
-<w:fonts xmlns:mc="http://schemas.openxmlformats.org/markup-compatibility/2006" xmlns:r="http://schemas.openxmlformats.org/officeDocument/2006/relationships" xmlns:w="http://schemas.openxmlformats.org/wordprocessingml/2006/main" xmlns:w14="http://schemas.microsoft.com/office/word/2010/wordml" xmlns:w15="http://schemas.microsoft.com/office/word/2012/wordml" xmlns:w16cex="http://schemas.microsoft.com/office/word/2018/wordml/cex" xmlns:w16cid="http://schemas.microsoft.com/office/word/2016/wordml/cid" xmlns:w16="http://schemas.microsoft.com/office/word/2018/wordml" xmlns:w16se="http://schemas.microsoft.com/office/word/2015/wordml/symex" mc:Ignorable="w14 w15 w16se w16cid w16 w16cex">
+<w:fonts xmlns:mc="http://schemas.openxmlformats.org/markup-compatibility/2006" xmlns:r="http://schemas.openxmlformats.org/officeDocument/2006/relationships" xmlns:w="http://schemas.openxmlformats.org/wordprocessingml/2006/main" xmlns:w14="http://schemas.microsoft.com/office/word/2010/wordml" xmlns:w15="http://schemas.microsoft.com/office/word/2012/wordml" xmlns:w16cid="http://schemas.microsoft.com/office/word/2016/wordml/cid" xmlns:w16se="http://schemas.microsoft.com/office/word/2015/wordml/symex" mc:Ignorable="w14 w15 w16se w16cid">
   <w:font w:name="Symbol">
     <w:panose1 w:val="05050102010706020507"/>
     <w:charset w:val="02"/>
@@ -6820,14 +6445,14 @@
     <w:charset w:val="00"/>
     <w:family w:val="swiss"/>
     <w:pitch w:val="variable"/>
-    <w:sig w:usb0="E4002EFF" w:usb1="C000247B" w:usb2="00000009" w:usb3="00000000" w:csb0="000001FF" w:csb1="00000000"/>
+    <w:sig w:usb0="E0002EFF" w:usb1="C000247B" w:usb2="00000009" w:usb3="00000000" w:csb0="000001FF" w:csb1="00000000"/>
   </w:font>
   <w:font w:name="Calibri Light">
     <w:panose1 w:val="020F0302020204030204"/>
     <w:charset w:val="00"/>
     <w:family w:val="swiss"/>
     <w:pitch w:val="variable"/>
-    <w:sig w:usb0="E4002EFF" w:usb1="C000247B" w:usb2="00000009" w:usb3="00000000" w:csb0="000001FF" w:csb1="00000000"/>
+    <w:sig w:usb0="E0002AFF" w:usb1="C000247B" w:usb2="00000009" w:usb3="00000000" w:csb0="000001FF" w:csb1="00000000"/>
   </w:font>
   <w:font w:name="Tahoma">
     <w:panose1 w:val="020B0604030504040204"/>
@@ -6847,7 +6472,7 @@
 </file>
 
 <file path=word/glossary/settings.xml><?xml version="1.0" encoding="utf-8"?>
-<w:settings xmlns:mc="http://schemas.openxmlformats.org/markup-compatibility/2006" xmlns:o="urn:schemas-microsoft-com:office:office" xmlns:r="http://schemas.openxmlformats.org/officeDocument/2006/relationships" xmlns:m="http://schemas.openxmlformats.org/officeDocument/2006/math" xmlns:v="urn:schemas-microsoft-com:vml" xmlns:w10="urn:schemas-microsoft-com:office:word" xmlns:w="http://schemas.openxmlformats.org/wordprocessingml/2006/main" xmlns:w14="http://schemas.microsoft.com/office/word/2010/wordml" xmlns:w15="http://schemas.microsoft.com/office/word/2012/wordml" xmlns:w16cex="http://schemas.microsoft.com/office/word/2018/wordml/cex" xmlns:w16cid="http://schemas.microsoft.com/office/word/2016/wordml/cid" xmlns:w16="http://schemas.microsoft.com/office/word/2018/wordml" xmlns:w16se="http://schemas.microsoft.com/office/word/2015/wordml/symex" xmlns:sl="http://schemas.openxmlformats.org/schemaLibrary/2006/main" mc:Ignorable="w14 w15 w16se w16cid w16 w16cex">
+<w:settings xmlns:mc="http://schemas.openxmlformats.org/markup-compatibility/2006" xmlns:o="urn:schemas-microsoft-com:office:office" xmlns:r="http://schemas.openxmlformats.org/officeDocument/2006/relationships" xmlns:m="http://schemas.openxmlformats.org/officeDocument/2006/math" xmlns:v="urn:schemas-microsoft-com:vml" xmlns:w10="urn:schemas-microsoft-com:office:word" xmlns:w="http://schemas.openxmlformats.org/wordprocessingml/2006/main" xmlns:w14="http://schemas.microsoft.com/office/word/2010/wordml" xmlns:w15="http://schemas.microsoft.com/office/word/2012/wordml" xmlns:w16cid="http://schemas.microsoft.com/office/word/2016/wordml/cid" xmlns:w16se="http://schemas.microsoft.com/office/word/2015/wordml/symex" xmlns:sl="http://schemas.openxmlformats.org/schemaLibrary/2006/main" mc:Ignorable="w14 w15 w16se w16cid">
   <w:view w:val="normal"/>
   <w:defaultTabStop w:val="708"/>
   <w:hyphenationZone w:val="425"/>
@@ -6861,6 +6486,7 @@
     <w:rsidRoot w:val="003263D9"/>
     <w:rsid w:val="001A693E"/>
     <w:rsid w:val="003263D9"/>
+    <w:rsid w:val="004416CB"/>
     <w:rsid w:val="008B587B"/>
     <w:rsid w:val="00936004"/>
     <w:rsid w:val="00E50D85"/>
@@ -6886,7 +6512,7 @@
 </file>
 
 <file path=word/glossary/styles.xml><?xml version="1.0" encoding="utf-8"?>
-<w:styles xmlns:mc="http://schemas.openxmlformats.org/markup-compatibility/2006" xmlns:r="http://schemas.openxmlformats.org/officeDocument/2006/relationships" xmlns:w="http://schemas.openxmlformats.org/wordprocessingml/2006/main" xmlns:w14="http://schemas.microsoft.com/office/word/2010/wordml" xmlns:w15="http://schemas.microsoft.com/office/word/2012/wordml" xmlns:w16cex="http://schemas.microsoft.com/office/word/2018/wordml/cex" xmlns:w16cid="http://schemas.microsoft.com/office/word/2016/wordml/cid" xmlns:w16="http://schemas.microsoft.com/office/word/2018/wordml" xmlns:w16se="http://schemas.microsoft.com/office/word/2015/wordml/symex" mc:Ignorable="w14 w15 w16se w16cid w16 w16cex">
+<w:styles xmlns:mc="http://schemas.openxmlformats.org/markup-compatibility/2006" xmlns:r="http://schemas.openxmlformats.org/officeDocument/2006/relationships" xmlns:w="http://schemas.openxmlformats.org/wordprocessingml/2006/main" xmlns:w14="http://schemas.microsoft.com/office/word/2010/wordml" xmlns:w15="http://schemas.microsoft.com/office/word/2012/wordml" xmlns:w16cid="http://schemas.microsoft.com/office/word/2016/wordml/cid" xmlns:w16se="http://schemas.microsoft.com/office/word/2015/wordml/symex" mc:Ignorable="w14 w15 w16se w16cid">
   <w:docDefaults>
     <w:rPrDefault>
       <w:rPr>
@@ -6898,7 +6524,7 @@
     </w:rPrDefault>
     <w:pPrDefault/>
   </w:docDefaults>
-  <w:latentStyles w:defLockedState="0" w:defUIPriority="99" w:defSemiHidden="0" w:defUnhideWhenUsed="0" w:defQFormat="0" w:count="376">
+  <w:latentStyles w:defLockedState="0" w:defUIPriority="99" w:defSemiHidden="0" w:defUnhideWhenUsed="0" w:defQFormat="0" w:count="375">
     <w:lsdException w:name="Normal" w:uiPriority="0" w:qFormat="1"/>
     <w:lsdException w:name="heading 1" w:uiPriority="9" w:qFormat="1"/>
     <w:lsdException w:name="heading 2" w:semiHidden="1" w:uiPriority="9" w:unhideWhenUsed="1" w:qFormat="1"/>
@@ -7053,7 +6679,7 @@
     <w:lsdException w:name="Table Web 2" w:semiHidden="1" w:unhideWhenUsed="1"/>
     <w:lsdException w:name="Table Web 3" w:semiHidden="1" w:unhideWhenUsed="1"/>
     <w:lsdException w:name="Balloon Text" w:semiHidden="1" w:unhideWhenUsed="1"/>
-    <w:lsdException w:name="Table Grid" w:semiHidden="1" w:uiPriority="39" w:unhideWhenUsed="1"/>
+    <w:lsdException w:name="Table Grid" w:uiPriority="39"/>
     <w:lsdException w:name="Table Theme" w:semiHidden="1" w:unhideWhenUsed="1"/>
     <w:lsdException w:name="Placeholder Text" w:semiHidden="1"/>
     <w:lsdException w:name="No Spacing" w:uiPriority="1" w:qFormat="1"/>
@@ -7274,20 +6900,19 @@
     <w:lsdException w:name="Smart Hyperlink" w:semiHidden="1" w:unhideWhenUsed="1"/>
     <w:lsdException w:name="Hashtag" w:semiHidden="1" w:unhideWhenUsed="1"/>
     <w:lsdException w:name="Unresolved Mention" w:semiHidden="1" w:unhideWhenUsed="1"/>
-    <w:lsdException w:name="Smart Link" w:semiHidden="1" w:unhideWhenUsed="1"/>
   </w:latentStyles>
   <w:style w:type="paragraph" w:default="1" w:styleId="Normal">
     <w:name w:val="Normal"/>
     <w:qFormat/>
     <w:rsid w:val="001A693E"/>
   </w:style>
-  <w:style w:type="character" w:default="1" w:styleId="Fontepargpadro">
+  <w:style w:type="character" w:default="1" w:styleId="DefaultParagraphFont">
     <w:name w:val="Default Paragraph Font"/>
     <w:uiPriority w:val="1"/>
     <w:semiHidden/>
     <w:unhideWhenUsed/>
   </w:style>
-  <w:style w:type="table" w:default="1" w:styleId="Tabelanormal">
+  <w:style w:type="table" w:default="1" w:styleId="TableNormal">
     <w:name w:val="Normal Table"/>
     <w:uiPriority w:val="99"/>
     <w:semiHidden/>
@@ -7302,7 +6927,7 @@
       </w:tblCellMar>
     </w:tblPr>
   </w:style>
-  <w:style w:type="numbering" w:default="1" w:styleId="Semlista">
+  <w:style w:type="numbering" w:default="1" w:styleId="NoList">
     <w:name w:val="No List"/>
     <w:uiPriority w:val="99"/>
     <w:semiHidden/>
@@ -7316,7 +6941,7 @@
 </file>
 
 <file path=word/glossary/webSettings.xml><?xml version="1.0" encoding="utf-8"?>
-<w:webSettings xmlns:mc="http://schemas.openxmlformats.org/markup-compatibility/2006" xmlns:r="http://schemas.openxmlformats.org/officeDocument/2006/relationships" xmlns:w="http://schemas.openxmlformats.org/wordprocessingml/2006/main" xmlns:w14="http://schemas.microsoft.com/office/word/2010/wordml" xmlns:w15="http://schemas.microsoft.com/office/word/2012/wordml" xmlns:w16cex="http://schemas.microsoft.com/office/word/2018/wordml/cex" xmlns:w16cid="http://schemas.microsoft.com/office/word/2016/wordml/cid" xmlns:w16="http://schemas.microsoft.com/office/word/2018/wordml" xmlns:w16se="http://schemas.microsoft.com/office/word/2015/wordml/symex" mc:Ignorable="w14 w15 w16se w16cid w16 w16cex">
+<w:webSettings xmlns:mc="http://schemas.openxmlformats.org/markup-compatibility/2006" xmlns:r="http://schemas.openxmlformats.org/officeDocument/2006/relationships" xmlns:w="http://schemas.openxmlformats.org/wordprocessingml/2006/main" xmlns:w14="http://schemas.microsoft.com/office/word/2010/wordml" xmlns:w15="http://schemas.microsoft.com/office/word/2012/wordml" xmlns:w16cid="http://schemas.microsoft.com/office/word/2016/wordml/cid" xmlns:w16se="http://schemas.microsoft.com/office/word/2015/wordml/symex" mc:Ignorable="w14 w15 w16se w16cid">
   <w:optimizeForBrowser/>
 </w:webSettings>
 </file>

</xml_diff>

<commit_message>
Incluindo meus dados na folha de rosto do trabalho
</commit_message>
<xml_diff>
--- a/Relatorio_WeWork.docx
+++ b/Relatorio_WeWork.docx
@@ -460,90 +460,6 @@
           <w:lang w:eastAsia="pt-BR"/>
         </w:rPr>
       </w:pPr>
-    </w:p>
-    <w:p>
-      <w:pPr>
-        <w:spacing w:line="216" w:lineRule="auto"/>
-        <w:contextualSpacing/>
-        <w:jc w:val="center"/>
-        <w:rPr>
-          <w:rStyle w:val="Hyperlink"/>
-          <w:rFonts w:ascii="Palatino Linotype" w:eastAsia="Times New Roman" w:hAnsi="Palatino Linotype" w:cs="Times New Roman"/>
-          <w:lang w:eastAsia="pt-BR"/>
-        </w:rPr>
-      </w:pPr>
-    </w:p>
-    <w:p>
-      <w:pPr>
-        <w:spacing w:line="216" w:lineRule="auto"/>
-        <w:contextualSpacing/>
-        <w:jc w:val="center"/>
-        <w:rPr>
-          <w:rStyle w:val="Hyperlink"/>
-          <w:rFonts w:ascii="Palatino Linotype" w:eastAsia="Times New Roman" w:hAnsi="Palatino Linotype" w:cs="Times New Roman"/>
-          <w:lang w:eastAsia="pt-BR"/>
-        </w:rPr>
-      </w:pPr>
-    </w:p>
-    <w:p>
-      <w:pPr>
-        <w:spacing w:line="216" w:lineRule="auto"/>
-        <w:contextualSpacing/>
-        <w:jc w:val="center"/>
-        <w:rPr>
-          <w:rStyle w:val="Hyperlink"/>
-          <w:rFonts w:ascii="Palatino Linotype" w:eastAsia="Times New Roman" w:hAnsi="Palatino Linotype" w:cs="Times New Roman"/>
-          <w:lang w:eastAsia="pt-BR"/>
-        </w:rPr>
-      </w:pPr>
-    </w:p>
-    <w:p>
-      <w:pPr>
-        <w:spacing w:line="216" w:lineRule="auto"/>
-        <w:contextualSpacing/>
-        <w:jc w:val="center"/>
-        <w:rPr>
-          <w:rStyle w:val="Hyperlink"/>
-          <w:rFonts w:ascii="Palatino Linotype" w:eastAsia="Times New Roman" w:hAnsi="Palatino Linotype" w:cs="Times New Roman"/>
-          <w:lang w:eastAsia="pt-BR"/>
-        </w:rPr>
-      </w:pPr>
-    </w:p>
-    <w:p>
-      <w:pPr>
-        <w:spacing w:line="216" w:lineRule="auto"/>
-        <w:contextualSpacing/>
-        <w:jc w:val="center"/>
-        <w:rPr>
-          <w:rStyle w:val="Hyperlink"/>
-          <w:rFonts w:ascii="Palatino Linotype" w:eastAsia="Times New Roman" w:hAnsi="Palatino Linotype" w:cs="Times New Roman"/>
-          <w:lang w:eastAsia="pt-BR"/>
-        </w:rPr>
-      </w:pPr>
-    </w:p>
-    <w:p>
-      <w:pPr>
-        <w:spacing w:line="216" w:lineRule="auto"/>
-        <w:contextualSpacing/>
-        <w:jc w:val="center"/>
-        <w:rPr>
-          <w:rStyle w:val="Hyperlink"/>
-          <w:rFonts w:ascii="Palatino Linotype" w:eastAsia="Times New Roman" w:hAnsi="Palatino Linotype" w:cs="Times New Roman"/>
-          <w:lang w:eastAsia="pt-BR"/>
-        </w:rPr>
-      </w:pPr>
-    </w:p>
-    <w:p>
-      <w:pPr>
-        <w:spacing w:line="216" w:lineRule="auto"/>
-        <w:contextualSpacing/>
-        <w:jc w:val="center"/>
-        <w:rPr>
-          <w:rStyle w:val="Hyperlink"/>
-          <w:rFonts w:ascii="Palatino Linotype" w:eastAsia="Times New Roman" w:hAnsi="Palatino Linotype" w:cs="Times New Roman"/>
-          <w:lang w:eastAsia="pt-BR"/>
-        </w:rPr>
-      </w:pPr>
       <w:r>
         <w:rPr>
           <w:rFonts w:ascii="Palatino Linotype" w:eastAsia="Times New Roman" w:hAnsi="Palatino Linotype" w:cs="Times New Roman"/>
@@ -566,14 +482,220 @@
         </w:rPr>
         <w:t xml:space="preserve"> </w:t>
       </w:r>
-      <w:r>
+      <w:hyperlink r:id="rId10" w:history="1">
+        <w:r>
+          <w:rPr>
+            <w:rStyle w:val="Hyperlink"/>
+            <w:rFonts w:ascii="Palatino Linotype" w:eastAsia="Times New Roman" w:hAnsi="Palatino Linotype" w:cs="Times New Roman"/>
+            <w:lang w:eastAsia="pt-BR"/>
+          </w:rPr>
+          <w:t>wendell.vieira@edu.pucrs.br</w:t>
+        </w:r>
+      </w:hyperlink>
+    </w:p>
+    <w:p>
+      <w:pPr>
+        <w:spacing w:line="216" w:lineRule="auto"/>
+        <w:contextualSpacing/>
+        <w:jc w:val="center"/>
         <w:rPr>
           <w:rStyle w:val="Hyperlink"/>
           <w:rFonts w:ascii="Palatino Linotype" w:eastAsia="Times New Roman" w:hAnsi="Palatino Linotype" w:cs="Times New Roman"/>
           <w:lang w:eastAsia="pt-BR"/>
         </w:rPr>
-        <w:t>wendell.vieira@edu.pucrs.br</w:t>
-      </w:r>
+      </w:pPr>
+    </w:p>
+    <w:p>
+      <w:pPr>
+        <w:spacing w:line="216" w:lineRule="auto"/>
+        <w:contextualSpacing/>
+        <w:jc w:val="center"/>
+        <w:rPr>
+          <w:rStyle w:val="Hyperlink"/>
+          <w:rFonts w:ascii="Palatino Linotype" w:eastAsia="Times New Roman" w:hAnsi="Palatino Linotype" w:cs="Times New Roman"/>
+          <w:lang w:eastAsia="pt-BR"/>
+        </w:rPr>
+      </w:pPr>
+    </w:p>
+    <w:p>
+      <w:pPr>
+        <w:spacing w:line="216" w:lineRule="auto"/>
+        <w:contextualSpacing/>
+        <w:jc w:val="center"/>
+        <w:rPr>
+          <w:rStyle w:val="Hyperlink"/>
+          <w:rFonts w:ascii="Palatino Linotype" w:eastAsia="Times New Roman" w:hAnsi="Palatino Linotype" w:cs="Times New Roman"/>
+          <w:lang w:eastAsia="pt-BR"/>
+        </w:rPr>
+      </w:pPr>
+    </w:p>
+    <w:p>
+      <w:pPr>
+        <w:spacing w:line="216" w:lineRule="auto"/>
+        <w:contextualSpacing/>
+        <w:jc w:val="center"/>
+        <w:rPr>
+          <w:rStyle w:val="Hyperlink"/>
+          <w:rFonts w:ascii="Palatino Linotype" w:eastAsia="Times New Roman" w:hAnsi="Palatino Linotype" w:cs="Times New Roman"/>
+          <w:lang w:eastAsia="pt-BR"/>
+        </w:rPr>
+      </w:pPr>
+    </w:p>
+    <w:p>
+      <w:pPr>
+        <w:spacing w:line="216" w:lineRule="auto"/>
+        <w:contextualSpacing/>
+        <w:jc w:val="center"/>
+        <w:rPr>
+          <w:rStyle w:val="Hyperlink"/>
+          <w:rFonts w:ascii="Palatino Linotype" w:eastAsia="Times New Roman" w:hAnsi="Palatino Linotype" w:cs="Times New Roman"/>
+          <w:lang w:eastAsia="pt-BR"/>
+        </w:rPr>
+      </w:pPr>
+    </w:p>
+    <w:p>
+      <w:pPr>
+        <w:spacing w:line="216" w:lineRule="auto"/>
+        <w:contextualSpacing/>
+        <w:jc w:val="center"/>
+        <w:rPr>
+          <w:rStyle w:val="Hyperlink"/>
+          <w:rFonts w:ascii="Palatino Linotype" w:eastAsia="Times New Roman" w:hAnsi="Palatino Linotype" w:cs="Times New Roman"/>
+          <w:lang w:eastAsia="pt-BR"/>
+        </w:rPr>
+      </w:pPr>
+    </w:p>
+    <w:p>
+      <w:pPr>
+        <w:spacing w:line="216" w:lineRule="auto"/>
+        <w:contextualSpacing/>
+        <w:jc w:val="center"/>
+        <w:rPr>
+          <w:rStyle w:val="Hyperlink"/>
+          <w:rFonts w:ascii="Palatino Linotype" w:eastAsia="Times New Roman" w:hAnsi="Palatino Linotype" w:cs="Times New Roman"/>
+          <w:lang w:eastAsia="pt-BR"/>
+        </w:rPr>
+      </w:pPr>
+    </w:p>
+    <w:p>
+      <w:pPr>
+        <w:spacing w:line="216" w:lineRule="auto"/>
+        <w:contextualSpacing/>
+        <w:jc w:val="center"/>
+        <w:rPr>
+          <w:rStyle w:val="Hyperlink"/>
+          <w:rFonts w:ascii="Palatino Linotype" w:eastAsia="Times New Roman" w:hAnsi="Palatino Linotype" w:cs="Times New Roman"/>
+          <w:lang w:eastAsia="pt-BR"/>
+        </w:rPr>
+      </w:pPr>
+    </w:p>
+    <w:p>
+      <w:pPr>
+        <w:spacing w:line="216" w:lineRule="auto"/>
+        <w:contextualSpacing/>
+        <w:jc w:val="center"/>
+        <w:rPr>
+          <w:rStyle w:val="Hyperlink"/>
+          <w:rFonts w:ascii="Palatino Linotype" w:eastAsia="Times New Roman" w:hAnsi="Palatino Linotype" w:cs="Times New Roman"/>
+          <w:lang w:eastAsia="pt-BR"/>
+        </w:rPr>
+      </w:pPr>
+    </w:p>
+    <w:p>
+      <w:pPr>
+        <w:spacing w:line="216" w:lineRule="auto"/>
+        <w:contextualSpacing/>
+        <w:jc w:val="center"/>
+        <w:rPr>
+          <w:rStyle w:val="Hyperlink"/>
+          <w:rFonts w:ascii="Palatino Linotype" w:eastAsia="Times New Roman" w:hAnsi="Palatino Linotype" w:cs="Times New Roman"/>
+          <w:lang w:eastAsia="pt-BR"/>
+        </w:rPr>
+      </w:pPr>
+    </w:p>
+    <w:p>
+      <w:pPr>
+        <w:spacing w:line="216" w:lineRule="auto"/>
+        <w:contextualSpacing/>
+        <w:jc w:val="center"/>
+        <w:rPr>
+          <w:rStyle w:val="Hyperlink"/>
+          <w:rFonts w:ascii="Palatino Linotype" w:eastAsia="Times New Roman" w:hAnsi="Palatino Linotype" w:cs="Times New Roman"/>
+          <w:lang w:eastAsia="pt-BR"/>
+        </w:rPr>
+      </w:pPr>
+    </w:p>
+    <w:p>
+      <w:pPr>
+        <w:spacing w:line="216" w:lineRule="auto"/>
+        <w:contextualSpacing/>
+        <w:jc w:val="center"/>
+        <w:rPr>
+          <w:rStyle w:val="Hyperlink"/>
+          <w:rFonts w:ascii="Palatino Linotype" w:eastAsia="Times New Roman" w:hAnsi="Palatino Linotype" w:cs="Times New Roman"/>
+          <w:lang w:eastAsia="pt-BR"/>
+        </w:rPr>
+      </w:pPr>
+    </w:p>
+    <w:p>
+      <w:pPr>
+        <w:spacing w:line="216" w:lineRule="auto"/>
+        <w:contextualSpacing/>
+        <w:jc w:val="center"/>
+        <w:rPr>
+          <w:rStyle w:val="Hyperlink"/>
+          <w:rFonts w:ascii="Palatino Linotype" w:eastAsia="Times New Roman" w:hAnsi="Palatino Linotype" w:cs="Times New Roman"/>
+          <w:lang w:eastAsia="pt-BR"/>
+        </w:rPr>
+      </w:pPr>
+    </w:p>
+    <w:p>
+      <w:pPr>
+        <w:spacing w:line="216" w:lineRule="auto"/>
+        <w:contextualSpacing/>
+        <w:jc w:val="center"/>
+        <w:rPr>
+          <w:rStyle w:val="Hyperlink"/>
+          <w:rFonts w:ascii="Palatino Linotype" w:eastAsia="Times New Roman" w:hAnsi="Palatino Linotype" w:cs="Times New Roman"/>
+          <w:lang w:eastAsia="pt-BR"/>
+        </w:rPr>
+      </w:pPr>
+    </w:p>
+    <w:p>
+      <w:pPr>
+        <w:spacing w:line="216" w:lineRule="auto"/>
+        <w:contextualSpacing/>
+        <w:jc w:val="center"/>
+        <w:rPr>
+          <w:rStyle w:val="Hyperlink"/>
+          <w:rFonts w:ascii="Palatino Linotype" w:eastAsia="Times New Roman" w:hAnsi="Palatino Linotype" w:cs="Times New Roman"/>
+          <w:lang w:eastAsia="pt-BR"/>
+        </w:rPr>
+      </w:pPr>
+    </w:p>
+    <w:p>
+      <w:pPr>
+        <w:spacing w:line="216" w:lineRule="auto"/>
+        <w:contextualSpacing/>
+        <w:jc w:val="center"/>
+        <w:rPr>
+          <w:rStyle w:val="Hyperlink"/>
+          <w:rFonts w:ascii="Palatino Linotype" w:eastAsia="Times New Roman" w:hAnsi="Palatino Linotype" w:cs="Times New Roman"/>
+          <w:lang w:eastAsia="pt-BR"/>
+        </w:rPr>
+      </w:pPr>
+    </w:p>
+    <w:p>
+      <w:pPr>
+        <w:spacing w:line="216" w:lineRule="auto"/>
+        <w:contextualSpacing/>
+        <w:jc w:val="center"/>
+        <w:rPr>
+          <w:rStyle w:val="Hyperlink"/>
+          <w:rFonts w:ascii="Palatino Linotype" w:eastAsia="Times New Roman" w:hAnsi="Palatino Linotype" w:cs="Times New Roman"/>
+          <w:lang w:eastAsia="pt-BR"/>
+        </w:rPr>
+      </w:pPr>
       <w:bookmarkStart w:id="0" w:name="_GoBack"/>
       <w:bookmarkEnd w:id="0"/>
     </w:p>
@@ -628,7 +750,7 @@
           <w:lang w:eastAsia="pt-BR"/>
         </w:rPr>
       </w:pPr>
-      <w:hyperlink r:id="rId10" w:history="1">
+      <w:hyperlink r:id="rId11" w:history="1">
         <w:r>
           <w:rPr>
             <w:rStyle w:val="Hyperlink"/>
@@ -1132,7 +1254,7 @@
                     <pic:cNvPicPr/>
                   </pic:nvPicPr>
                   <pic:blipFill>
-                    <a:blip r:embed="rId11" cstate="print">
+                    <a:blip r:embed="rId12" cstate="print">
                       <a:extLst>
                         <a:ext uri="{28A0092B-C50C-407E-A947-70E740481C1C}">
                           <a14:useLocalDpi xmlns:a14="http://schemas.microsoft.com/office/drawing/2010/main" val="0"/>
@@ -1372,7 +1494,16 @@
           <w:bCs/>
           <w:lang w:eastAsia="pt-BR"/>
         </w:rPr>
-        <w:t>i configurado cada requisito do trabalho com tags no GitHub, no item “projects”, ao abrir uma tarefa com a tag, esta se tornaria a branch, onde o aluno que estivesse desenvolvendo no momento a branch, colocaria a tarefa entre 3 colunas, tarefa “To Do”, “In Progress” e “Done”, conforme fig. 2.</w:t>
+        <w:t xml:space="preserve">i configurado cada requisito do trabalho com tags no GitHub, no item “projects”, ao abrir uma tarefa com a tag, esta se tornaria a branch, onde o aluno que estivesse desenvolvendo </w:t>
+      </w:r>
+      <w:r>
+        <w:rPr>
+          <w:rFonts w:ascii="Palatino Linotype" w:eastAsia="Times New Roman" w:hAnsi="Palatino Linotype" w:cs="Times New Roman"/>
+          <w:bCs/>
+          <w:lang w:eastAsia="pt-BR"/>
+        </w:rPr>
+        <w:lastRenderedPageBreak/>
+        <w:t>no momento a branch, colocaria a tarefa entre 3 colunas, tarefa “To Do”, “In Progress” e “Done”, conforme fig. 2.</w:t>
       </w:r>
     </w:p>
     <w:p>
@@ -1571,7 +1702,7 @@
                     <pic:cNvPicPr/>
                   </pic:nvPicPr>
                   <pic:blipFill>
-                    <a:blip r:embed="rId12" cstate="print">
+                    <a:blip r:embed="rId13" cstate="print">
                       <a:extLst>
                         <a:ext uri="{28A0092B-C50C-407E-A947-70E740481C1C}">
                           <a14:useLocalDpi xmlns:a14="http://schemas.microsoft.com/office/drawing/2010/main" val="0"/>
@@ -1682,6 +1813,7 @@
           <w:szCs w:val="18"/>
           <w:lang w:eastAsia="pt-BR"/>
         </w:rPr>
+        <w:lastRenderedPageBreak/>
         <w:drawing>
           <wp:anchor distT="0" distB="0" distL="114300" distR="114300" simplePos="0" relativeHeight="251661312" behindDoc="0" locked="0" layoutInCell="1" allowOverlap="1">
             <wp:simplePos x="0" y="0"/>
@@ -1706,7 +1838,7 @@
                     <pic:cNvPicPr/>
                   </pic:nvPicPr>
                   <pic:blipFill>
-                    <a:blip r:embed="rId13" cstate="print">
+                    <a:blip r:embed="rId14" cstate="print">
                       <a:extLst>
                         <a:ext uri="{28A0092B-C50C-407E-A947-70E740481C1C}">
                           <a14:useLocalDpi xmlns:a14="http://schemas.microsoft.com/office/drawing/2010/main" val="0"/>
@@ -1891,12 +2023,12 @@
       </w:r>
     </w:p>
     <w:sectPr>
-      <w:headerReference w:type="even" r:id="rId14"/>
-      <w:headerReference w:type="default" r:id="rId15"/>
-      <w:footerReference w:type="even" r:id="rId16"/>
-      <w:footerReference w:type="default" r:id="rId17"/>
-      <w:headerReference w:type="first" r:id="rId18"/>
-      <w:footerReference w:type="first" r:id="rId19"/>
+      <w:headerReference w:type="even" r:id="rId15"/>
+      <w:headerReference w:type="default" r:id="rId16"/>
+      <w:footerReference w:type="even" r:id="rId17"/>
+      <w:footerReference w:type="default" r:id="rId18"/>
+      <w:headerReference w:type="first" r:id="rId19"/>
+      <w:footerReference w:type="first" r:id="rId20"/>
       <w:pgSz w:w="11906" w:h="16838"/>
       <w:pgMar w:top="978" w:right="1110" w:bottom="1440" w:left="1440" w:header="720" w:footer="272" w:gutter="0"/>
       <w:cols w:space="720"/>
@@ -6486,10 +6618,10 @@
     <w:rsidRoot w:val="003263D9"/>
     <w:rsid w:val="001A693E"/>
     <w:rsid w:val="003263D9"/>
-    <w:rsid w:val="004416CB"/>
     <w:rsid w:val="008B587B"/>
     <w:rsid w:val="00936004"/>
     <w:rsid w:val="00E50D85"/>
+    <w:rsid w:val="00EA5C25"/>
   </w:rsids>
   <m:mathPr>
     <m:mathFont m:val="Cambria Math"/>

</xml_diff>